<commit_message>
Added 2 word documents with the side-by-side code explanations
</commit_message>
<xml_diff>
--- a/Quantum Key Distribution/Quantum Key Distribution.docx
+++ b/Quantum Key Distribution/Quantum Key Distribution.docx
@@ -277,19 +277,7 @@
         <w:rPr>
           <w:lang w:val="en-US"/>
         </w:rPr>
-        <w:t xml:space="preserve">If Eve </w:t>
-      </w:r>
-      <w:r>
-        <w:rPr>
-          <w:lang w:val="en-US"/>
-        </w:rPr>
-        <w:t>–</w:t>
-      </w:r>
-      <w:r>
-        <w:rPr>
-          <w:lang w:val="en-US"/>
-        </w:rPr>
-        <w:t xml:space="preserve"> an eavesdropper – tries to copy or measure the encoded qubits, she will have to also use a randomly generated array of basis. </w:t>
+        <w:t xml:space="preserve">If Eve – an eavesdropper – tries to copy or measure the encoded qubits, she will have to also use a randomly generated array of basis. </w:t>
       </w:r>
     </w:p>
     <w:p>
@@ -440,16 +428,8 @@
         <w:rPr>
           <w:lang w:val="en-US"/>
         </w:rPr>
-        <w:t xml:space="preserve">The encoded message array contains objects of type </w:t>
+        <w:t>The encoded message array contains objects of type QuantumCircuit</w:t>
       </w:r>
-      <w:proofErr w:type="spellStart"/>
-      <w:r>
-        <w:rPr>
-          <w:lang w:val="en-US"/>
-        </w:rPr>
-        <w:t>QuantumCircuit</w:t>
-      </w:r>
-      <w:proofErr w:type="spellEnd"/>
     </w:p>
     <w:p>
       <w:pPr>
@@ -468,21 +448,7 @@
         <w:rPr>
           <w:lang w:val="en-US"/>
         </w:rPr>
-        <w:t xml:space="preserve">The encoded message array does not contain </w:t>
-      </w:r>
-      <w:proofErr w:type="spellStart"/>
-      <w:r>
-        <w:rPr>
-          <w:lang w:val="en-US"/>
-        </w:rPr>
-        <w:t>QuantumCircuits</w:t>
-      </w:r>
-      <w:proofErr w:type="spellEnd"/>
-      <w:r>
-        <w:rPr>
-          <w:lang w:val="en-US"/>
-        </w:rPr>
-        <w:t xml:space="preserve"> that have more than 3 quantum gates in them</w:t>
+        <w:t>The encoded message array does not contain QuantumCircuits that have more than 3 quantum gates in them</w:t>
       </w:r>
     </w:p>
     <w:p>
@@ -502,21 +468,7 @@
         <w:rPr>
           <w:lang w:val="en-US"/>
         </w:rPr>
-        <w:t xml:space="preserve">The encoded message array does not contain </w:t>
-      </w:r>
-      <w:proofErr w:type="spellStart"/>
-      <w:r>
-        <w:rPr>
-          <w:lang w:val="en-US"/>
-        </w:rPr>
-        <w:t>QuantumCircuits</w:t>
-      </w:r>
-      <w:proofErr w:type="spellEnd"/>
-      <w:r>
-        <w:rPr>
-          <w:lang w:val="en-US"/>
-        </w:rPr>
-        <w:t xml:space="preserve"> that use gates other than Barrier, X and H</w:t>
+        <w:t>The encoded message array does not contain QuantumCircuits that use gates other than Barrier, X and H</w:t>
       </w:r>
     </w:p>
     <w:p>
@@ -668,6 +620,2703 @@
         </w:rPr>
         <w:t>The Keys that have been generated at the end is an array of 1’s and 0’s</w:t>
       </w:r>
+    </w:p>
+    <w:p>
+      <w:pPr>
+        <w:pStyle w:val="ListParagraph"/>
+        <w:jc w:val="center"/>
+        <w:rPr>
+          <w:sz w:val="28"/>
+          <w:szCs w:val="28"/>
+          <w:lang w:val="en-US"/>
+        </w:rPr>
+      </w:pPr>
+      <w:r>
+        <w:rPr>
+          <w:sz w:val="28"/>
+          <w:szCs w:val="28"/>
+          <w:lang w:val="en-US"/>
+        </w:rPr>
+        <w:t>Side-by-side implementations of QKD</w:t>
+      </w:r>
+    </w:p>
+    <w:tbl>
+      <w:tblPr>
+        <w:tblStyle w:val="TableGrid"/>
+        <w:tblW w:w="11965" w:type="dxa"/>
+        <w:tblInd w:w="-1535" w:type="dxa"/>
+        <w:tblLayout w:type="fixed"/>
+        <w:tblLook w:val="04A0" w:firstRow="1" w:lastRow="0" w:firstColumn="1" w:lastColumn="0" w:noHBand="0" w:noVBand="1"/>
+      </w:tblPr>
+      <w:tblGrid>
+        <w:gridCol w:w="3905"/>
+        <w:gridCol w:w="3992"/>
+        <w:gridCol w:w="4068"/>
+      </w:tblGrid>
+      <w:tr>
+        <w:trPr>
+          <w:trHeight w:val="271"/>
+        </w:trPr>
+        <w:tc>
+          <w:tcPr>
+            <w:tcW w:w="3905" w:type="dxa"/>
+          </w:tcPr>
+          <w:p>
+            <w:pPr>
+              <w:pStyle w:val="ListParagraph"/>
+              <w:ind w:left="0"/>
+              <w:jc w:val="center"/>
+              <w:rPr>
+                <w:sz w:val="28"/>
+                <w:szCs w:val="28"/>
+                <w:lang w:val="en-US"/>
+              </w:rPr>
+            </w:pPr>
+            <w:r>
+              <w:rPr>
+                <w:lang w:val="en-US"/>
+              </w:rPr>
+              <w:t>Qiskit</w:t>
+            </w:r>
+          </w:p>
+        </w:tc>
+        <w:tc>
+          <w:tcPr>
+            <w:tcW w:w="3992" w:type="dxa"/>
+          </w:tcPr>
+          <w:p>
+            <w:pPr>
+              <w:pStyle w:val="ListParagraph"/>
+              <w:ind w:left="0"/>
+              <w:jc w:val="center"/>
+              <w:rPr>
+                <w:sz w:val="28"/>
+                <w:szCs w:val="28"/>
+                <w:lang w:val="en-US"/>
+              </w:rPr>
+            </w:pPr>
+            <w:r>
+              <w:rPr>
+                <w:lang w:val="en-US"/>
+              </w:rPr>
+              <w:t>CirQ</w:t>
+            </w:r>
+          </w:p>
+        </w:tc>
+        <w:tc>
+          <w:tcPr>
+            <w:tcW w:w="4068" w:type="dxa"/>
+          </w:tcPr>
+          <w:p>
+            <w:pPr>
+              <w:pStyle w:val="ListParagraph"/>
+              <w:ind w:left="0"/>
+              <w:jc w:val="center"/>
+              <w:rPr>
+                <w:lang w:val="en-US"/>
+              </w:rPr>
+            </w:pPr>
+            <w:r>
+              <w:rPr>
+                <w:lang w:val="en-US"/>
+              </w:rPr>
+              <w:t>Q#</w:t>
+            </w:r>
+          </w:p>
+        </w:tc>
+      </w:tr>
+      <w:tr>
+        <w:trPr>
+          <w:trHeight w:val="1207"/>
+        </w:trPr>
+        <w:tc>
+          <w:tcPr>
+            <w:tcW w:w="3905" w:type="dxa"/>
+          </w:tcPr>
+          <w:p>
+            <w:pPr>
+              <w:pStyle w:val="ListParagraph"/>
+              <w:ind w:left="0"/>
+              <w:jc w:val="center"/>
+              <w:rPr>
+                <w:lang w:val="en-US"/>
+              </w:rPr>
+            </w:pPr>
+            <w:r>
+              <w:rPr>
+                <w:lang w:val="en-US"/>
+              </w:rPr>
+              <w:drawing>
+                <wp:inline distT="0" distB="0" distL="0" distR="0" wp14:anchorId="366CA3BD" wp14:editId="753E3239">
+                  <wp:extent cx="2452688" cy="411419"/>
+                  <wp:effectExtent l="0" t="0" r="5080" b="8255"/>
+                  <wp:docPr id="1" name="Picture 1"/>
+                  <wp:cNvGraphicFramePr>
+                    <a:graphicFrameLocks xmlns:a="http://schemas.openxmlformats.org/drawingml/2006/main" noChangeAspect="1"/>
+                  </wp:cNvGraphicFramePr>
+                  <a:graphic xmlns:a="http://schemas.openxmlformats.org/drawingml/2006/main">
+                    <a:graphicData uri="http://schemas.openxmlformats.org/drawingml/2006/picture">
+                      <pic:pic xmlns:pic="http://schemas.openxmlformats.org/drawingml/2006/picture">
+                        <pic:nvPicPr>
+                          <pic:cNvPr id="1" name=""/>
+                          <pic:cNvPicPr/>
+                        </pic:nvPicPr>
+                        <pic:blipFill>
+                          <a:blip r:embed="rId6"/>
+                          <a:stretch>
+                            <a:fillRect/>
+                          </a:stretch>
+                        </pic:blipFill>
+                        <pic:spPr>
+                          <a:xfrm>
+                            <a:off x="0" y="0"/>
+                            <a:ext cx="2510470" cy="421112"/>
+                          </a:xfrm>
+                          <a:prstGeom prst="rect">
+                            <a:avLst/>
+                          </a:prstGeom>
+                        </pic:spPr>
+                      </pic:pic>
+                    </a:graphicData>
+                  </a:graphic>
+                </wp:inline>
+              </w:drawing>
+            </w:r>
+          </w:p>
+        </w:tc>
+        <w:tc>
+          <w:tcPr>
+            <w:tcW w:w="3992" w:type="dxa"/>
+          </w:tcPr>
+          <w:p>
+            <w:pPr>
+              <w:pStyle w:val="ListParagraph"/>
+              <w:ind w:left="0"/>
+              <w:jc w:val="center"/>
+              <w:rPr>
+                <w:lang w:val="en-US"/>
+              </w:rPr>
+            </w:pPr>
+            <w:r>
+              <w:rPr>
+                <w:lang w:val="en-US"/>
+              </w:rPr>
+              <w:drawing>
+                <wp:inline distT="0" distB="0" distL="0" distR="0" wp14:anchorId="7AAD0C1B" wp14:editId="3978D74C">
+                  <wp:extent cx="2214562" cy="371475"/>
+                  <wp:effectExtent l="0" t="0" r="0" b="0"/>
+                  <wp:docPr id="2" name="Picture 2"/>
+                  <wp:cNvGraphicFramePr>
+                    <a:graphicFrameLocks xmlns:a="http://schemas.openxmlformats.org/drawingml/2006/main" noChangeAspect="1"/>
+                  </wp:cNvGraphicFramePr>
+                  <a:graphic xmlns:a="http://schemas.openxmlformats.org/drawingml/2006/main">
+                    <a:graphicData uri="http://schemas.openxmlformats.org/drawingml/2006/picture">
+                      <pic:pic xmlns:pic="http://schemas.openxmlformats.org/drawingml/2006/picture">
+                        <pic:nvPicPr>
+                          <pic:cNvPr id="1" name=""/>
+                          <pic:cNvPicPr/>
+                        </pic:nvPicPr>
+                        <pic:blipFill>
+                          <a:blip r:embed="rId6"/>
+                          <a:stretch>
+                            <a:fillRect/>
+                          </a:stretch>
+                        </pic:blipFill>
+                        <pic:spPr>
+                          <a:xfrm>
+                            <a:off x="0" y="0"/>
+                            <a:ext cx="2269562" cy="380701"/>
+                          </a:xfrm>
+                          <a:prstGeom prst="rect">
+                            <a:avLst/>
+                          </a:prstGeom>
+                        </pic:spPr>
+                      </pic:pic>
+                    </a:graphicData>
+                  </a:graphic>
+                </wp:inline>
+              </w:drawing>
+            </w:r>
+          </w:p>
+        </w:tc>
+        <w:tc>
+          <w:tcPr>
+            <w:tcW w:w="4068" w:type="dxa"/>
+          </w:tcPr>
+          <w:p>
+            <w:pPr>
+              <w:pStyle w:val="ListParagraph"/>
+              <w:ind w:left="0"/>
+              <w:jc w:val="center"/>
+              <w:rPr>
+                <w:lang w:val="en-US"/>
+              </w:rPr>
+            </w:pPr>
+            <w:r>
+              <w:rPr>
+                <w:lang w:val="en-US"/>
+              </w:rPr>
+              <w:drawing>
+                <wp:inline distT="0" distB="0" distL="0" distR="0" wp14:anchorId="00699486" wp14:editId="39497C8A">
+                  <wp:extent cx="2261097" cy="761999"/>
+                  <wp:effectExtent l="0" t="0" r="6350" b="635"/>
+                  <wp:docPr id="3" name="Picture 3"/>
+                  <wp:cNvGraphicFramePr>
+                    <a:graphicFrameLocks xmlns:a="http://schemas.openxmlformats.org/drawingml/2006/main" noChangeAspect="1"/>
+                  </wp:cNvGraphicFramePr>
+                  <a:graphic xmlns:a="http://schemas.openxmlformats.org/drawingml/2006/main">
+                    <a:graphicData uri="http://schemas.openxmlformats.org/drawingml/2006/picture">
+                      <pic:pic xmlns:pic="http://schemas.openxmlformats.org/drawingml/2006/picture">
+                        <pic:nvPicPr>
+                          <pic:cNvPr id="1" name=""/>
+                          <pic:cNvPicPr/>
+                        </pic:nvPicPr>
+                        <pic:blipFill>
+                          <a:blip r:embed="rId7"/>
+                          <a:stretch>
+                            <a:fillRect/>
+                          </a:stretch>
+                        </pic:blipFill>
+                        <pic:spPr>
+                          <a:xfrm>
+                            <a:off x="0" y="0"/>
+                            <a:ext cx="2312365" cy="779276"/>
+                          </a:xfrm>
+                          <a:prstGeom prst="rect">
+                            <a:avLst/>
+                          </a:prstGeom>
+                        </pic:spPr>
+                      </pic:pic>
+                    </a:graphicData>
+                  </a:graphic>
+                </wp:inline>
+              </w:drawing>
+            </w:r>
+          </w:p>
+        </w:tc>
+      </w:tr>
+      <w:tr>
+        <w:trPr>
+          <w:trHeight w:val="792"/>
+        </w:trPr>
+        <w:tc>
+          <w:tcPr>
+            <w:tcW w:w="3905" w:type="dxa"/>
+          </w:tcPr>
+          <w:p>
+            <w:pPr>
+              <w:pStyle w:val="ListParagraph"/>
+              <w:ind w:left="0"/>
+              <w:rPr>
+                <w:lang w:val="en-US"/>
+              </w:rPr>
+            </w:pPr>
+            <w:r>
+              <w:rPr>
+                <w:lang w:val="en-US"/>
+              </w:rPr>
+              <w:t xml:space="preserve">Used in multiple steps, generate a binary message. </w:t>
+            </w:r>
+          </w:p>
+        </w:tc>
+        <w:tc>
+          <w:tcPr>
+            <w:tcW w:w="3992" w:type="dxa"/>
+          </w:tcPr>
+          <w:p>
+            <w:pPr>
+              <w:pStyle w:val="ListParagraph"/>
+              <w:ind w:left="0"/>
+              <w:jc w:val="center"/>
+              <w:rPr>
+                <w:lang w:val="en-US"/>
+              </w:rPr>
+            </w:pPr>
+            <w:r>
+              <w:rPr>
+                <w:lang w:val="en-US"/>
+              </w:rPr>
+              <w:sym w:font="Wingdings" w:char="F0DF"/>
+            </w:r>
+            <w:r>
+              <w:rPr>
+                <w:lang w:val="en-US"/>
+              </w:rPr>
+              <w:t xml:space="preserve">  </w:t>
+            </w:r>
+          </w:p>
+        </w:tc>
+        <w:tc>
+          <w:tcPr>
+            <w:tcW w:w="4068" w:type="dxa"/>
+          </w:tcPr>
+          <w:p>
+            <w:pPr>
+              <w:pStyle w:val="ListParagraph"/>
+              <w:ind w:left="0"/>
+              <w:jc w:val="center"/>
+              <w:rPr>
+                <w:lang w:val="en-US"/>
+              </w:rPr>
+            </w:pPr>
+            <w:r>
+              <w:rPr>
+                <w:lang w:val="en-US"/>
+              </w:rPr>
+              <w:sym w:font="Wingdings" w:char="F0DF"/>
+            </w:r>
+            <w:r>
+              <w:rPr>
+                <w:lang w:val="en-US"/>
+              </w:rPr>
+              <w:t xml:space="preserve"> </w:t>
+            </w:r>
+          </w:p>
+          <w:p>
+            <w:pPr>
+              <w:pStyle w:val="ListParagraph"/>
+              <w:ind w:left="0"/>
+              <w:jc w:val="center"/>
+              <w:rPr>
+                <w:lang w:val="en-US"/>
+              </w:rPr>
+            </w:pPr>
+            <w:r>
+              <w:rPr>
+                <w:lang w:val="en-US"/>
+              </w:rPr>
+              <w:t>(Annoying syntax but this seems like the easiest way in Q#)</w:t>
+            </w:r>
+          </w:p>
+        </w:tc>
+      </w:tr>
+      <w:tr>
+        <w:trPr>
+          <w:trHeight w:val="271"/>
+        </w:trPr>
+        <w:tc>
+          <w:tcPr>
+            <w:tcW w:w="3905" w:type="dxa"/>
+          </w:tcPr>
+          <w:p>
+            <w:pPr>
+              <w:pStyle w:val="ListParagraph"/>
+              <w:ind w:left="0"/>
+              <w:jc w:val="center"/>
+              <w:rPr>
+                <w:lang w:val="en-US"/>
+              </w:rPr>
+            </w:pPr>
+            <w:r>
+              <w:rPr>
+                <w:lang w:val="en-US"/>
+              </w:rPr>
+              <w:drawing>
+                <wp:inline distT="0" distB="0" distL="0" distR="0" wp14:anchorId="282C41C0" wp14:editId="549C6971">
+                  <wp:extent cx="2362200" cy="127029"/>
+                  <wp:effectExtent l="0" t="0" r="0" b="6350"/>
+                  <wp:docPr id="4" name="Picture 4"/>
+                  <wp:cNvGraphicFramePr>
+                    <a:graphicFrameLocks xmlns:a="http://schemas.openxmlformats.org/drawingml/2006/main" noChangeAspect="1"/>
+                  </wp:cNvGraphicFramePr>
+                  <a:graphic xmlns:a="http://schemas.openxmlformats.org/drawingml/2006/main">
+                    <a:graphicData uri="http://schemas.openxmlformats.org/drawingml/2006/picture">
+                      <pic:pic xmlns:pic="http://schemas.openxmlformats.org/drawingml/2006/picture">
+                        <pic:nvPicPr>
+                          <pic:cNvPr id="1" name=""/>
+                          <pic:cNvPicPr/>
+                        </pic:nvPicPr>
+                        <pic:blipFill rotWithShape="1">
+                          <a:blip r:embed="rId8"/>
+                          <a:srcRect b="24193"/>
+                          <a:stretch/>
+                        </pic:blipFill>
+                        <pic:spPr bwMode="auto">
+                          <a:xfrm>
+                            <a:off x="0" y="0"/>
+                            <a:ext cx="2810572" cy="151141"/>
+                          </a:xfrm>
+                          <a:prstGeom prst="rect">
+                            <a:avLst/>
+                          </a:prstGeom>
+                          <a:ln>
+                            <a:noFill/>
+                          </a:ln>
+                          <a:extLst>
+                            <a:ext uri="{53640926-AAD7-44D8-BBD7-CCE9431645EC}">
+                              <a14:shadowObscured xmlns:a14="http://schemas.microsoft.com/office/drawing/2010/main"/>
+                            </a:ext>
+                          </a:extLst>
+                        </pic:spPr>
+                      </pic:pic>
+                    </a:graphicData>
+                  </a:graphic>
+                </wp:inline>
+              </w:drawing>
+            </w:r>
+          </w:p>
+        </w:tc>
+        <w:tc>
+          <w:tcPr>
+            <w:tcW w:w="3992" w:type="dxa"/>
+          </w:tcPr>
+          <w:p>
+            <w:pPr>
+              <w:pStyle w:val="ListParagraph"/>
+              <w:ind w:left="0"/>
+              <w:jc w:val="center"/>
+              <w:rPr>
+                <w:lang w:val="en-US"/>
+              </w:rPr>
+            </w:pPr>
+            <w:r>
+              <w:rPr>
+                <w:lang w:val="en-US"/>
+              </w:rPr>
+              <w:drawing>
+                <wp:inline distT="0" distB="0" distL="0" distR="0" wp14:anchorId="2CFF4502" wp14:editId="127A8067">
+                  <wp:extent cx="2477005" cy="159073"/>
+                  <wp:effectExtent l="0" t="0" r="0" b="0"/>
+                  <wp:docPr id="5" name="Picture 5"/>
+                  <wp:cNvGraphicFramePr>
+                    <a:graphicFrameLocks xmlns:a="http://schemas.openxmlformats.org/drawingml/2006/main" noChangeAspect="1"/>
+                  </wp:cNvGraphicFramePr>
+                  <a:graphic xmlns:a="http://schemas.openxmlformats.org/drawingml/2006/main">
+                    <a:graphicData uri="http://schemas.openxmlformats.org/drawingml/2006/picture">
+                      <pic:pic xmlns:pic="http://schemas.openxmlformats.org/drawingml/2006/picture">
+                        <pic:nvPicPr>
+                          <pic:cNvPr id="1" name=""/>
+                          <pic:cNvPicPr/>
+                        </pic:nvPicPr>
+                        <pic:blipFill>
+                          <a:blip r:embed="rId9"/>
+                          <a:stretch>
+                            <a:fillRect/>
+                          </a:stretch>
+                        </pic:blipFill>
+                        <pic:spPr>
+                          <a:xfrm>
+                            <a:off x="0" y="0"/>
+                            <a:ext cx="2849328" cy="182984"/>
+                          </a:xfrm>
+                          <a:prstGeom prst="rect">
+                            <a:avLst/>
+                          </a:prstGeom>
+                        </pic:spPr>
+                      </pic:pic>
+                    </a:graphicData>
+                  </a:graphic>
+                </wp:inline>
+              </w:drawing>
+            </w:r>
+          </w:p>
+        </w:tc>
+        <w:tc>
+          <w:tcPr>
+            <w:tcW w:w="4068" w:type="dxa"/>
+          </w:tcPr>
+          <w:p>
+            <w:pPr>
+              <w:pStyle w:val="ListParagraph"/>
+              <w:ind w:left="0"/>
+              <w:rPr>
+                <w:lang w:val="en-US"/>
+              </w:rPr>
+            </w:pPr>
+            <w:r>
+              <w:rPr>
+                <w:lang w:val="en-US"/>
+              </w:rPr>
+              <w:drawing>
+                <wp:inline distT="0" distB="0" distL="0" distR="0" wp14:anchorId="23EB21AA" wp14:editId="0D090FE7">
+                  <wp:extent cx="2179754" cy="72390"/>
+                  <wp:effectExtent l="0" t="0" r="0" b="3810"/>
+                  <wp:docPr id="6" name="Picture 6"/>
+                  <wp:cNvGraphicFramePr>
+                    <a:graphicFrameLocks xmlns:a="http://schemas.openxmlformats.org/drawingml/2006/main" noChangeAspect="1"/>
+                  </wp:cNvGraphicFramePr>
+                  <a:graphic xmlns:a="http://schemas.openxmlformats.org/drawingml/2006/main">
+                    <a:graphicData uri="http://schemas.openxmlformats.org/drawingml/2006/picture">
+                      <pic:pic xmlns:pic="http://schemas.openxmlformats.org/drawingml/2006/picture">
+                        <pic:nvPicPr>
+                          <pic:cNvPr id="1" name=""/>
+                          <pic:cNvPicPr/>
+                        </pic:nvPicPr>
+                        <pic:blipFill>
+                          <a:blip r:embed="rId10"/>
+                          <a:stretch>
+                            <a:fillRect/>
+                          </a:stretch>
+                        </pic:blipFill>
+                        <pic:spPr>
+                          <a:xfrm>
+                            <a:off x="0" y="0"/>
+                            <a:ext cx="3920673" cy="130206"/>
+                          </a:xfrm>
+                          <a:prstGeom prst="rect">
+                            <a:avLst/>
+                          </a:prstGeom>
+                        </pic:spPr>
+                      </pic:pic>
+                    </a:graphicData>
+                  </a:graphic>
+                </wp:inline>
+              </w:drawing>
+            </w:r>
+          </w:p>
+        </w:tc>
+      </w:tr>
+      <w:tr>
+        <w:trPr>
+          <w:trHeight w:val="814"/>
+        </w:trPr>
+        <w:tc>
+          <w:tcPr>
+            <w:tcW w:w="3905" w:type="dxa"/>
+          </w:tcPr>
+          <w:p>
+            <w:pPr>
+              <w:pStyle w:val="ListParagraph"/>
+              <w:ind w:left="0"/>
+              <w:rPr>
+                <w:lang w:val="en-US"/>
+              </w:rPr>
+            </w:pPr>
+            <w:r>
+              <w:rPr>
+                <w:lang w:val="en-US"/>
+              </w:rPr>
+              <w:t>Define a function that creates an array of circuits, each circuit contains one of the bits of the message to send.</w:t>
+            </w:r>
+          </w:p>
+        </w:tc>
+        <w:tc>
+          <w:tcPr>
+            <w:tcW w:w="3992" w:type="dxa"/>
+          </w:tcPr>
+          <w:p>
+            <w:pPr>
+              <w:pStyle w:val="ListParagraph"/>
+              <w:ind w:left="0"/>
+              <w:jc w:val="center"/>
+              <w:rPr>
+                <w:lang w:val="en-US"/>
+              </w:rPr>
+            </w:pPr>
+            <w:r>
+              <w:rPr>
+                <w:lang w:val="en-US"/>
+              </w:rPr>
+              <w:sym w:font="Wingdings" w:char="F0DF"/>
+            </w:r>
+            <w:r>
+              <w:rPr>
+                <w:lang w:val="en-US"/>
+              </w:rPr>
+              <w:t xml:space="preserve"> </w:t>
+            </w:r>
+          </w:p>
+        </w:tc>
+        <w:tc>
+          <w:tcPr>
+            <w:tcW w:w="4068" w:type="dxa"/>
+          </w:tcPr>
+          <w:p>
+            <w:pPr>
+              <w:pStyle w:val="ListParagraph"/>
+              <w:ind w:left="0"/>
+              <w:jc w:val="center"/>
+              <w:rPr>
+                <w:lang w:val="en-US"/>
+              </w:rPr>
+            </w:pPr>
+            <w:r>
+              <w:rPr>
+                <w:lang w:val="en-US"/>
+              </w:rPr>
+              <w:sym w:font="Wingdings" w:char="F0DF"/>
+            </w:r>
+            <w:r>
+              <w:rPr>
+                <w:lang w:val="en-US"/>
+              </w:rPr>
+              <w:t xml:space="preserve"> </w:t>
+            </w:r>
+          </w:p>
+          <w:p>
+            <w:pPr>
+              <w:pStyle w:val="ListParagraph"/>
+              <w:ind w:left="0"/>
+              <w:rPr>
+                <w:lang w:val="en-US"/>
+              </w:rPr>
+            </w:pPr>
+            <w:r>
+              <w:rPr>
+                <w:lang w:val="en-US"/>
+              </w:rPr>
+              <w:t>We have to pass in the qubits that we intend to use for encoding.</w:t>
+            </w:r>
+          </w:p>
+        </w:tc>
+      </w:tr>
+      <w:tr>
+        <w:trPr>
+          <w:trHeight w:val="3501"/>
+        </w:trPr>
+        <w:tc>
+          <w:tcPr>
+            <w:tcW w:w="3905" w:type="dxa"/>
+          </w:tcPr>
+          <w:p>
+            <w:pPr>
+              <w:pStyle w:val="ListParagraph"/>
+              <w:ind w:left="0"/>
+              <w:rPr>
+                <w:lang w:val="en-US"/>
+              </w:rPr>
+            </w:pPr>
+            <w:r>
+              <w:rPr>
+                <w:lang w:val="en-US"/>
+              </w:rPr>
+              <w:drawing>
+                <wp:inline distT="0" distB="0" distL="0" distR="0" wp14:anchorId="06D3C8F3" wp14:editId="2EF052E3">
+                  <wp:extent cx="2457450" cy="2049780"/>
+                  <wp:effectExtent l="0" t="0" r="0" b="7620"/>
+                  <wp:docPr id="10" name="Picture 10"/>
+                  <wp:cNvGraphicFramePr>
+                    <a:graphicFrameLocks xmlns:a="http://schemas.openxmlformats.org/drawingml/2006/main" noChangeAspect="1"/>
+                  </wp:cNvGraphicFramePr>
+                  <a:graphic xmlns:a="http://schemas.openxmlformats.org/drawingml/2006/main">
+                    <a:graphicData uri="http://schemas.openxmlformats.org/drawingml/2006/picture">
+                      <pic:pic xmlns:pic="http://schemas.openxmlformats.org/drawingml/2006/picture">
+                        <pic:nvPicPr>
+                          <pic:cNvPr id="1" name=""/>
+                          <pic:cNvPicPr/>
+                        </pic:nvPicPr>
+                        <pic:blipFill rotWithShape="1">
+                          <a:blip r:embed="rId11"/>
+                          <a:srcRect t="6515" b="1"/>
+                          <a:stretch/>
+                        </pic:blipFill>
+                        <pic:spPr bwMode="auto">
+                          <a:xfrm>
+                            <a:off x="0" y="0"/>
+                            <a:ext cx="2457450" cy="2049780"/>
+                          </a:xfrm>
+                          <a:prstGeom prst="rect">
+                            <a:avLst/>
+                          </a:prstGeom>
+                          <a:ln>
+                            <a:noFill/>
+                          </a:ln>
+                          <a:extLst>
+                            <a:ext uri="{53640926-AAD7-44D8-BBD7-CCE9431645EC}">
+                              <a14:shadowObscured xmlns:a14="http://schemas.microsoft.com/office/drawing/2010/main"/>
+                            </a:ext>
+                          </a:extLst>
+                        </pic:spPr>
+                      </pic:pic>
+                    </a:graphicData>
+                  </a:graphic>
+                </wp:inline>
+              </w:drawing>
+            </w:r>
+          </w:p>
+        </w:tc>
+        <w:tc>
+          <w:tcPr>
+            <w:tcW w:w="3992" w:type="dxa"/>
+          </w:tcPr>
+          <w:p>
+            <w:pPr>
+              <w:pStyle w:val="ListParagraph"/>
+              <w:ind w:left="0"/>
+              <w:rPr>
+                <w:lang w:val="en-US"/>
+              </w:rPr>
+            </w:pPr>
+            <w:r>
+              <w:rPr>
+                <w:lang w:val="en-US"/>
+              </w:rPr>
+              <w:drawing>
+                <wp:inline distT="0" distB="0" distL="0" distR="0" wp14:anchorId="4241E06F" wp14:editId="3960780F">
+                  <wp:extent cx="2504743" cy="2093912"/>
+                  <wp:effectExtent l="0" t="0" r="0" b="1905"/>
+                  <wp:docPr id="11" name="Picture 11"/>
+                  <wp:cNvGraphicFramePr>
+                    <a:graphicFrameLocks xmlns:a="http://schemas.openxmlformats.org/drawingml/2006/main" noChangeAspect="1"/>
+                  </wp:cNvGraphicFramePr>
+                  <a:graphic xmlns:a="http://schemas.openxmlformats.org/drawingml/2006/main">
+                    <a:graphicData uri="http://schemas.openxmlformats.org/drawingml/2006/picture">
+                      <pic:pic xmlns:pic="http://schemas.openxmlformats.org/drawingml/2006/picture">
+                        <pic:nvPicPr>
+                          <pic:cNvPr id="1" name=""/>
+                          <pic:cNvPicPr/>
+                        </pic:nvPicPr>
+                        <pic:blipFill rotWithShape="1">
+                          <a:blip r:embed="rId12"/>
+                          <a:srcRect t="6586"/>
+                          <a:stretch/>
+                        </pic:blipFill>
+                        <pic:spPr bwMode="auto">
+                          <a:xfrm>
+                            <a:off x="0" y="0"/>
+                            <a:ext cx="2514916" cy="2102416"/>
+                          </a:xfrm>
+                          <a:prstGeom prst="rect">
+                            <a:avLst/>
+                          </a:prstGeom>
+                          <a:ln>
+                            <a:noFill/>
+                          </a:ln>
+                          <a:extLst>
+                            <a:ext uri="{53640926-AAD7-44D8-BBD7-CCE9431645EC}">
+                              <a14:shadowObscured xmlns:a14="http://schemas.microsoft.com/office/drawing/2010/main"/>
+                            </a:ext>
+                          </a:extLst>
+                        </pic:spPr>
+                      </pic:pic>
+                    </a:graphicData>
+                  </a:graphic>
+                </wp:inline>
+              </w:drawing>
+            </w:r>
+          </w:p>
+        </w:tc>
+        <w:tc>
+          <w:tcPr>
+            <w:tcW w:w="4068" w:type="dxa"/>
+          </w:tcPr>
+          <w:p>
+            <w:pPr>
+              <w:pStyle w:val="ListParagraph"/>
+              <w:ind w:left="0"/>
+              <w:rPr>
+                <w:lang w:val="en-US"/>
+              </w:rPr>
+            </w:pPr>
+            <w:r>
+              <w:rPr>
+                <w:noProof/>
+                <w:lang w:val="en-US"/>
+              </w:rPr>
+              <w:drawing>
+                <wp:inline distT="0" distB="0" distL="0" distR="0" wp14:anchorId="29E702FD" wp14:editId="34EA1A01">
+                  <wp:extent cx="2162541" cy="2210435"/>
+                  <wp:effectExtent l="0" t="0" r="9525" b="0"/>
+                  <wp:docPr id="12" name="Picture 12"/>
+                  <wp:cNvGraphicFramePr>
+                    <a:graphicFrameLocks xmlns:a="http://schemas.openxmlformats.org/drawingml/2006/main" noChangeAspect="1"/>
+                  </wp:cNvGraphicFramePr>
+                  <a:graphic xmlns:a="http://schemas.openxmlformats.org/drawingml/2006/main">
+                    <a:graphicData uri="http://schemas.openxmlformats.org/drawingml/2006/picture">
+                      <pic:pic xmlns:pic="http://schemas.openxmlformats.org/drawingml/2006/picture">
+                        <pic:nvPicPr>
+                          <pic:cNvPr id="0" name="Picture 3"/>
+                          <pic:cNvPicPr>
+                            <a:picLocks noChangeAspect="1" noChangeArrowheads="1"/>
+                          </pic:cNvPicPr>
+                        </pic:nvPicPr>
+                        <pic:blipFill>
+                          <a:blip r:embed="rId13">
+                            <a:extLst>
+                              <a:ext uri="{28A0092B-C50C-407E-A947-70E740481C1C}">
+                                <a14:useLocalDpi xmlns:a14="http://schemas.microsoft.com/office/drawing/2010/main" val="0"/>
+                              </a:ext>
+                            </a:extLst>
+                          </a:blip>
+                          <a:srcRect/>
+                          <a:stretch>
+                            <a:fillRect/>
+                          </a:stretch>
+                        </pic:blipFill>
+                        <pic:spPr bwMode="auto">
+                          <a:xfrm>
+                            <a:off x="0" y="0"/>
+                            <a:ext cx="2175514" cy="2223696"/>
+                          </a:xfrm>
+                          <a:prstGeom prst="rect">
+                            <a:avLst/>
+                          </a:prstGeom>
+                          <a:noFill/>
+                        </pic:spPr>
+                      </pic:pic>
+                    </a:graphicData>
+                  </a:graphic>
+                </wp:inline>
+              </w:drawing>
+            </w:r>
+          </w:p>
+        </w:tc>
+      </w:tr>
+      <w:tr>
+        <w:trPr>
+          <w:trHeight w:val="2709"/>
+        </w:trPr>
+        <w:tc>
+          <w:tcPr>
+            <w:tcW w:w="3905" w:type="dxa"/>
+          </w:tcPr>
+          <w:p>
+            <w:pPr>
+              <w:pStyle w:val="ListParagraph"/>
+              <w:ind w:left="0"/>
+              <w:rPr>
+                <w:lang w:val="en-US"/>
+              </w:rPr>
+            </w:pPr>
+            <w:r>
+              <w:rPr>
+                <w:lang w:val="en-US"/>
+              </w:rPr>
+              <w:t>In this step we encode the message in an array of 1 qubit circuits.</w:t>
+            </w:r>
+          </w:p>
+          <w:p>
+            <w:pPr>
+              <w:pStyle w:val="ListParagraph"/>
+              <w:ind w:left="0"/>
+              <w:rPr>
+                <w:lang w:val="en-US"/>
+              </w:rPr>
+            </w:pPr>
+            <w:r>
+              <w:rPr>
+                <w:lang w:val="en-US"/>
+              </w:rPr>
+              <w:t>We use the ‘bases’ binary array to determine the base we encode the message. (If the value is set to ‘1’ in the bases array, we apply the h gate)</w:t>
+            </w:r>
+          </w:p>
+          <w:p>
+            <w:pPr>
+              <w:pStyle w:val="ListParagraph"/>
+              <w:ind w:left="0"/>
+              <w:rPr>
+                <w:lang w:val="en-US"/>
+              </w:rPr>
+            </w:pPr>
+            <w:r>
+              <w:rPr>
+                <w:lang w:val="en-US"/>
+              </w:rPr>
+              <w:t xml:space="preserve">We use the ‘message’ binary array to determine the position of the qubit, if its in the |0&gt; or |1&gt; state before we apply the h gate </w:t>
+            </w:r>
+          </w:p>
+        </w:tc>
+        <w:tc>
+          <w:tcPr>
+            <w:tcW w:w="3992" w:type="dxa"/>
+          </w:tcPr>
+          <w:p>
+            <w:pPr>
+              <w:pStyle w:val="ListParagraph"/>
+              <w:ind w:left="0"/>
+              <w:rPr>
+                <w:lang w:val="en-US"/>
+              </w:rPr>
+            </w:pPr>
+            <w:r>
+              <w:rPr>
+                <w:lang w:val="en-US"/>
+              </w:rPr>
+              <w:sym w:font="Wingdings" w:char="F0DF"/>
+            </w:r>
+          </w:p>
+          <w:p>
+            <w:pPr>
+              <w:pStyle w:val="ListParagraph"/>
+              <w:ind w:left="0"/>
+              <w:rPr>
+                <w:lang w:val="en-US"/>
+              </w:rPr>
+            </w:pPr>
+            <w:r>
+              <w:rPr>
+                <w:lang w:val="en-US"/>
+              </w:rPr>
+              <w:t>As an extra note: we use the I</w:t>
+            </w:r>
+            <w:r>
+              <w:rPr>
+                <w:lang w:val="en-US"/>
+              </w:rPr>
+              <w:t>dentity</w:t>
+            </w:r>
+            <w:r>
+              <w:rPr>
+                <w:lang w:val="en-US"/>
+              </w:rPr>
+              <w:t xml:space="preserve"> gate</w:t>
+            </w:r>
+            <w:r>
+              <w:rPr>
+                <w:lang w:val="en-US"/>
+              </w:rPr>
+              <w:t xml:space="preserve"> (I)</w:t>
+            </w:r>
+            <w:r>
+              <w:rPr>
+                <w:lang w:val="en-US"/>
+              </w:rPr>
+              <w:t xml:space="preserve"> instead of </w:t>
+            </w:r>
+            <w:r>
+              <w:rPr>
+                <w:lang w:val="en-US"/>
+              </w:rPr>
+              <w:t>‘</w:t>
+            </w:r>
+            <w:r>
+              <w:rPr>
+                <w:lang w:val="en-US"/>
+              </w:rPr>
+              <w:t>pass</w:t>
+            </w:r>
+            <w:r>
+              <w:rPr>
+                <w:lang w:val="en-US"/>
+              </w:rPr>
+              <w:t>’</w:t>
+            </w:r>
+            <w:r>
+              <w:rPr>
+                <w:lang w:val="en-US"/>
+              </w:rPr>
+              <w:t xml:space="preserve"> for the decoding step </w:t>
+            </w:r>
+            <w:r>
+              <w:rPr>
+                <w:lang w:val="en-US"/>
+              </w:rPr>
+              <w:t>later</w:t>
+            </w:r>
+            <w:r>
+              <w:rPr>
+                <w:lang w:val="en-US"/>
+              </w:rPr>
+              <w:t xml:space="preserve">. If we do not pass in the qubits </w:t>
+            </w:r>
+            <w:r>
+              <w:rPr>
+                <w:lang w:val="en-US"/>
+              </w:rPr>
+              <w:t>through a gate in the circuit, we cannot later retrieve them through the circuit, and would not be able to measure the circuit.</w:t>
+            </w:r>
+          </w:p>
+        </w:tc>
+        <w:tc>
+          <w:tcPr>
+            <w:tcW w:w="4068" w:type="dxa"/>
+          </w:tcPr>
+          <w:p>
+            <w:pPr>
+              <w:pStyle w:val="ListParagraph"/>
+              <w:ind w:left="0"/>
+              <w:rPr>
+                <w:lang w:val="en-US"/>
+              </w:rPr>
+            </w:pPr>
+            <w:r>
+              <w:rPr>
+                <w:lang w:val="en-US"/>
+              </w:rPr>
+              <w:sym w:font="Wingdings" w:char="F0DF"/>
+            </w:r>
+          </w:p>
+          <w:p>
+            <w:pPr>
+              <w:pStyle w:val="ListParagraph"/>
+              <w:ind w:left="0"/>
+              <w:rPr>
+                <w:lang w:val="en-US"/>
+              </w:rPr>
+            </w:pPr>
+            <w:r>
+              <w:rPr>
+                <w:lang w:val="en-US"/>
+              </w:rPr>
+              <w:t>It is more challenging to create an array of length 1 circuits in q#, so we define the circuits at the same time. But the same logic applies</w:t>
+            </w:r>
+          </w:p>
+        </w:tc>
+      </w:tr>
+      <w:tr>
+        <w:trPr>
+          <w:trHeight w:val="271"/>
+        </w:trPr>
+        <w:tc>
+          <w:tcPr>
+            <w:tcW w:w="3905" w:type="dxa"/>
+          </w:tcPr>
+          <w:p>
+            <w:pPr>
+              <w:pStyle w:val="ListParagraph"/>
+              <w:ind w:left="0"/>
+              <w:jc w:val="center"/>
+              <w:rPr>
+                <w:lang w:val="en-US"/>
+              </w:rPr>
+            </w:pPr>
+            <w:r>
+              <w:rPr>
+                <w:lang w:val="en-US"/>
+              </w:rPr>
+              <w:drawing>
+                <wp:inline distT="0" distB="0" distL="0" distR="0" wp14:anchorId="1E83FBFF" wp14:editId="48673390">
+                  <wp:extent cx="2342515" cy="128905"/>
+                  <wp:effectExtent l="0" t="0" r="635" b="4445"/>
+                  <wp:docPr id="13" name="Picture 13"/>
+                  <wp:cNvGraphicFramePr>
+                    <a:graphicFrameLocks xmlns:a="http://schemas.openxmlformats.org/drawingml/2006/main" noChangeAspect="1"/>
+                  </wp:cNvGraphicFramePr>
+                  <a:graphic xmlns:a="http://schemas.openxmlformats.org/drawingml/2006/main">
+                    <a:graphicData uri="http://schemas.openxmlformats.org/drawingml/2006/picture">
+                      <pic:pic xmlns:pic="http://schemas.openxmlformats.org/drawingml/2006/picture">
+                        <pic:nvPicPr>
+                          <pic:cNvPr id="1" name=""/>
+                          <pic:cNvPicPr/>
+                        </pic:nvPicPr>
+                        <pic:blipFill>
+                          <a:blip r:embed="rId14"/>
+                          <a:stretch>
+                            <a:fillRect/>
+                          </a:stretch>
+                        </pic:blipFill>
+                        <pic:spPr>
+                          <a:xfrm>
+                            <a:off x="0" y="0"/>
+                            <a:ext cx="2342515" cy="128905"/>
+                          </a:xfrm>
+                          <a:prstGeom prst="rect">
+                            <a:avLst/>
+                          </a:prstGeom>
+                        </pic:spPr>
+                      </pic:pic>
+                    </a:graphicData>
+                  </a:graphic>
+                </wp:inline>
+              </w:drawing>
+            </w:r>
+          </w:p>
+        </w:tc>
+        <w:tc>
+          <w:tcPr>
+            <w:tcW w:w="3992" w:type="dxa"/>
+          </w:tcPr>
+          <w:p>
+            <w:pPr>
+              <w:pStyle w:val="ListParagraph"/>
+              <w:ind w:left="0"/>
+              <w:rPr>
+                <w:lang w:val="en-US"/>
+              </w:rPr>
+            </w:pPr>
+            <w:r>
+              <w:rPr>
+                <w:lang w:val="en-US"/>
+              </w:rPr>
+              <w:drawing>
+                <wp:inline distT="0" distB="0" distL="0" distR="0" wp14:anchorId="3D5C2C8A" wp14:editId="142577C3">
+                  <wp:extent cx="2397760" cy="133350"/>
+                  <wp:effectExtent l="0" t="0" r="2540" b="0"/>
+                  <wp:docPr id="14" name="Picture 14"/>
+                  <wp:cNvGraphicFramePr>
+                    <a:graphicFrameLocks xmlns:a="http://schemas.openxmlformats.org/drawingml/2006/main" noChangeAspect="1"/>
+                  </wp:cNvGraphicFramePr>
+                  <a:graphic xmlns:a="http://schemas.openxmlformats.org/drawingml/2006/main">
+                    <a:graphicData uri="http://schemas.openxmlformats.org/drawingml/2006/picture">
+                      <pic:pic xmlns:pic="http://schemas.openxmlformats.org/drawingml/2006/picture">
+                        <pic:nvPicPr>
+                          <pic:cNvPr id="1" name=""/>
+                          <pic:cNvPicPr/>
+                        </pic:nvPicPr>
+                        <pic:blipFill>
+                          <a:blip r:embed="rId15"/>
+                          <a:stretch>
+                            <a:fillRect/>
+                          </a:stretch>
+                        </pic:blipFill>
+                        <pic:spPr>
+                          <a:xfrm>
+                            <a:off x="0" y="0"/>
+                            <a:ext cx="2397760" cy="133350"/>
+                          </a:xfrm>
+                          <a:prstGeom prst="rect">
+                            <a:avLst/>
+                          </a:prstGeom>
+                        </pic:spPr>
+                      </pic:pic>
+                    </a:graphicData>
+                  </a:graphic>
+                </wp:inline>
+              </w:drawing>
+            </w:r>
+          </w:p>
+        </w:tc>
+        <w:tc>
+          <w:tcPr>
+            <w:tcW w:w="4068" w:type="dxa"/>
+          </w:tcPr>
+          <w:p>
+            <w:pPr>
+              <w:pStyle w:val="ListParagraph"/>
+              <w:ind w:left="0"/>
+              <w:rPr>
+                <w:lang w:val="en-US"/>
+              </w:rPr>
+            </w:pPr>
+            <w:r>
+              <w:rPr>
+                <w:lang w:val="en-US"/>
+              </w:rPr>
+              <w:drawing>
+                <wp:inline distT="0" distB="0" distL="0" distR="0" wp14:anchorId="32A634F7" wp14:editId="2D4AC325">
+                  <wp:extent cx="2446020" cy="87630"/>
+                  <wp:effectExtent l="0" t="0" r="0" b="7620"/>
+                  <wp:docPr id="15" name="Picture 15"/>
+                  <wp:cNvGraphicFramePr>
+                    <a:graphicFrameLocks xmlns:a="http://schemas.openxmlformats.org/drawingml/2006/main" noChangeAspect="1"/>
+                  </wp:cNvGraphicFramePr>
+                  <a:graphic xmlns:a="http://schemas.openxmlformats.org/drawingml/2006/main">
+                    <a:graphicData uri="http://schemas.openxmlformats.org/drawingml/2006/picture">
+                      <pic:pic xmlns:pic="http://schemas.openxmlformats.org/drawingml/2006/picture">
+                        <pic:nvPicPr>
+                          <pic:cNvPr id="1" name=""/>
+                          <pic:cNvPicPr/>
+                        </pic:nvPicPr>
+                        <pic:blipFill>
+                          <a:blip r:embed="rId16"/>
+                          <a:stretch>
+                            <a:fillRect/>
+                          </a:stretch>
+                        </pic:blipFill>
+                        <pic:spPr>
+                          <a:xfrm>
+                            <a:off x="0" y="0"/>
+                            <a:ext cx="2446020" cy="87630"/>
+                          </a:xfrm>
+                          <a:prstGeom prst="rect">
+                            <a:avLst/>
+                          </a:prstGeom>
+                        </pic:spPr>
+                      </pic:pic>
+                    </a:graphicData>
+                  </a:graphic>
+                </wp:inline>
+              </w:drawing>
+            </w:r>
+          </w:p>
+        </w:tc>
+      </w:tr>
+      <w:tr>
+        <w:trPr>
+          <w:trHeight w:val="271"/>
+        </w:trPr>
+        <w:tc>
+          <w:tcPr>
+            <w:tcW w:w="3905" w:type="dxa"/>
+          </w:tcPr>
+          <w:p>
+            <w:pPr>
+              <w:pStyle w:val="ListParagraph"/>
+              <w:ind w:left="0"/>
+              <w:rPr>
+                <w:lang w:val="en-US"/>
+              </w:rPr>
+            </w:pPr>
+            <w:r>
+              <w:rPr>
+                <w:lang w:val="en-US"/>
+              </w:rPr>
+              <w:t>Method to measure the encoded message.</w:t>
+            </w:r>
+          </w:p>
+        </w:tc>
+        <w:tc>
+          <w:tcPr>
+            <w:tcW w:w="3992" w:type="dxa"/>
+          </w:tcPr>
+          <w:p>
+            <w:pPr>
+              <w:pStyle w:val="ListParagraph"/>
+              <w:ind w:left="0"/>
+              <w:rPr>
+                <w:lang w:val="en-US"/>
+              </w:rPr>
+            </w:pPr>
+            <w:r>
+              <w:rPr>
+                <w:lang w:val="en-US"/>
+              </w:rPr>
+              <w:sym w:font="Wingdings" w:char="F0DF"/>
+            </w:r>
+            <w:r>
+              <w:rPr>
+                <w:lang w:val="en-US"/>
+              </w:rPr>
+              <w:t xml:space="preserve"> </w:t>
+            </w:r>
+          </w:p>
+        </w:tc>
+        <w:tc>
+          <w:tcPr>
+            <w:tcW w:w="4068" w:type="dxa"/>
+          </w:tcPr>
+          <w:p>
+            <w:pPr>
+              <w:pStyle w:val="ListParagraph"/>
+              <w:ind w:left="0"/>
+              <w:rPr>
+                <w:lang w:val="en-US"/>
+              </w:rPr>
+            </w:pPr>
+            <w:r>
+              <w:rPr>
+                <w:lang w:val="en-US"/>
+              </w:rPr>
+              <w:sym w:font="Wingdings" w:char="F0DF"/>
+            </w:r>
+            <w:r>
+              <w:rPr>
+                <w:lang w:val="en-US"/>
+              </w:rPr>
+              <w:t xml:space="preserve"> instead of passing the array of circuits with ‘message’, we pass in the array of qubits</w:t>
+            </w:r>
+          </w:p>
+        </w:tc>
+      </w:tr>
+      <w:tr>
+        <w:trPr>
+          <w:trHeight w:val="271"/>
+        </w:trPr>
+        <w:tc>
+          <w:tcPr>
+            <w:tcW w:w="3905" w:type="dxa"/>
+          </w:tcPr>
+          <w:p>
+            <w:pPr>
+              <w:pStyle w:val="ListParagraph"/>
+              <w:ind w:left="0"/>
+              <w:rPr>
+                <w:lang w:val="en-US"/>
+              </w:rPr>
+            </w:pPr>
+            <w:r>
+              <w:rPr>
+                <w:lang w:val="en-US"/>
+              </w:rPr>
+              <w:lastRenderedPageBreak/>
+              <w:drawing>
+                <wp:inline distT="0" distB="0" distL="0" distR="0" wp14:anchorId="1C247CF6" wp14:editId="776D73DB">
+                  <wp:extent cx="2300288" cy="1086853"/>
+                  <wp:effectExtent l="0" t="0" r="5080" b="0"/>
+                  <wp:docPr id="16" name="Picture 16"/>
+                  <wp:cNvGraphicFramePr>
+                    <a:graphicFrameLocks xmlns:a="http://schemas.openxmlformats.org/drawingml/2006/main" noChangeAspect="1"/>
+                  </wp:cNvGraphicFramePr>
+                  <a:graphic xmlns:a="http://schemas.openxmlformats.org/drawingml/2006/main">
+                    <a:graphicData uri="http://schemas.openxmlformats.org/drawingml/2006/picture">
+                      <pic:pic xmlns:pic="http://schemas.openxmlformats.org/drawingml/2006/picture">
+                        <pic:nvPicPr>
+                          <pic:cNvPr id="1" name=""/>
+                          <pic:cNvPicPr/>
+                        </pic:nvPicPr>
+                        <pic:blipFill>
+                          <a:blip r:embed="rId17"/>
+                          <a:stretch>
+                            <a:fillRect/>
+                          </a:stretch>
+                        </pic:blipFill>
+                        <pic:spPr>
+                          <a:xfrm>
+                            <a:off x="0" y="0"/>
+                            <a:ext cx="2312606" cy="1092673"/>
+                          </a:xfrm>
+                          <a:prstGeom prst="rect">
+                            <a:avLst/>
+                          </a:prstGeom>
+                        </pic:spPr>
+                      </pic:pic>
+                    </a:graphicData>
+                  </a:graphic>
+                </wp:inline>
+              </w:drawing>
+            </w:r>
+          </w:p>
+        </w:tc>
+        <w:tc>
+          <w:tcPr>
+            <w:tcW w:w="3992" w:type="dxa"/>
+          </w:tcPr>
+          <w:p>
+            <w:pPr>
+              <w:pStyle w:val="ListParagraph"/>
+              <w:ind w:left="0"/>
+              <w:rPr>
+                <w:lang w:val="en-US"/>
+              </w:rPr>
+            </w:pPr>
+            <w:r>
+              <w:rPr>
+                <w:lang w:val="en-US"/>
+              </w:rPr>
+              <w:drawing>
+                <wp:inline distT="0" distB="0" distL="0" distR="0" wp14:anchorId="00285FE3" wp14:editId="47749301">
+                  <wp:extent cx="2397760" cy="1047750"/>
+                  <wp:effectExtent l="0" t="0" r="2540" b="0"/>
+                  <wp:docPr id="17" name="Picture 17"/>
+                  <wp:cNvGraphicFramePr>
+                    <a:graphicFrameLocks xmlns:a="http://schemas.openxmlformats.org/drawingml/2006/main" noChangeAspect="1"/>
+                  </wp:cNvGraphicFramePr>
+                  <a:graphic xmlns:a="http://schemas.openxmlformats.org/drawingml/2006/main">
+                    <a:graphicData uri="http://schemas.openxmlformats.org/drawingml/2006/picture">
+                      <pic:pic xmlns:pic="http://schemas.openxmlformats.org/drawingml/2006/picture">
+                        <pic:nvPicPr>
+                          <pic:cNvPr id="1" name=""/>
+                          <pic:cNvPicPr/>
+                        </pic:nvPicPr>
+                        <pic:blipFill>
+                          <a:blip r:embed="rId18"/>
+                          <a:stretch>
+                            <a:fillRect/>
+                          </a:stretch>
+                        </pic:blipFill>
+                        <pic:spPr>
+                          <a:xfrm>
+                            <a:off x="0" y="0"/>
+                            <a:ext cx="2413216" cy="1054504"/>
+                          </a:xfrm>
+                          <a:prstGeom prst="rect">
+                            <a:avLst/>
+                          </a:prstGeom>
+                        </pic:spPr>
+                      </pic:pic>
+                    </a:graphicData>
+                  </a:graphic>
+                </wp:inline>
+              </w:drawing>
+            </w:r>
+          </w:p>
+        </w:tc>
+        <w:tc>
+          <w:tcPr>
+            <w:tcW w:w="4068" w:type="dxa"/>
+          </w:tcPr>
+          <w:p>
+            <w:pPr>
+              <w:pStyle w:val="ListParagraph"/>
+              <w:ind w:left="0"/>
+              <w:rPr>
+                <w:lang w:val="en-US"/>
+              </w:rPr>
+            </w:pPr>
+            <w:r>
+              <w:rPr>
+                <w:lang w:val="en-US"/>
+              </w:rPr>
+              <w:drawing>
+                <wp:inline distT="0" distB="0" distL="0" distR="0" wp14:anchorId="623CD1E2" wp14:editId="1B4084EC">
+                  <wp:extent cx="2381250" cy="2473360"/>
+                  <wp:effectExtent l="0" t="0" r="0" b="3175"/>
+                  <wp:docPr id="18" name="Picture 18"/>
+                  <wp:cNvGraphicFramePr>
+                    <a:graphicFrameLocks xmlns:a="http://schemas.openxmlformats.org/drawingml/2006/main" noChangeAspect="1"/>
+                  </wp:cNvGraphicFramePr>
+                  <a:graphic xmlns:a="http://schemas.openxmlformats.org/drawingml/2006/main">
+                    <a:graphicData uri="http://schemas.openxmlformats.org/drawingml/2006/picture">
+                      <pic:pic xmlns:pic="http://schemas.openxmlformats.org/drawingml/2006/picture">
+                        <pic:nvPicPr>
+                          <pic:cNvPr id="1" name=""/>
+                          <pic:cNvPicPr/>
+                        </pic:nvPicPr>
+                        <pic:blipFill>
+                          <a:blip r:embed="rId19"/>
+                          <a:stretch>
+                            <a:fillRect/>
+                          </a:stretch>
+                        </pic:blipFill>
+                        <pic:spPr>
+                          <a:xfrm>
+                            <a:off x="0" y="0"/>
+                            <a:ext cx="2386747" cy="2479070"/>
+                          </a:xfrm>
+                          <a:prstGeom prst="rect">
+                            <a:avLst/>
+                          </a:prstGeom>
+                        </pic:spPr>
+                      </pic:pic>
+                    </a:graphicData>
+                  </a:graphic>
+                </wp:inline>
+              </w:drawing>
+            </w:r>
+          </w:p>
+        </w:tc>
+      </w:tr>
+      <w:tr>
+        <w:trPr>
+          <w:trHeight w:val="271"/>
+        </w:trPr>
+        <w:tc>
+          <w:tcPr>
+            <w:tcW w:w="3905" w:type="dxa"/>
+          </w:tcPr>
+          <w:p>
+            <w:pPr>
+              <w:pStyle w:val="ListParagraph"/>
+              <w:ind w:left="0"/>
+              <w:rPr>
+                <w:lang w:val="en-US"/>
+              </w:rPr>
+            </w:pPr>
+            <w:r>
+              <w:rPr>
+                <w:lang w:val="en-US"/>
+              </w:rPr>
+              <w:t>Place the qubits in the circuit into the base according to the basis array by applying the h gate.</w:t>
+            </w:r>
+          </w:p>
+          <w:p>
+            <w:pPr>
+              <w:pStyle w:val="ListParagraph"/>
+              <w:ind w:left="0"/>
+              <w:rPr>
+                <w:lang w:val="en-US"/>
+              </w:rPr>
+            </w:pPr>
+            <w:r>
+              <w:rPr>
+                <w:lang w:val="en-US"/>
+              </w:rPr>
+              <w:t>Then apply the measurement gate</w:t>
+            </w:r>
+          </w:p>
+        </w:tc>
+        <w:tc>
+          <w:tcPr>
+            <w:tcW w:w="3992" w:type="dxa"/>
+          </w:tcPr>
+          <w:p>
+            <w:pPr>
+              <w:pStyle w:val="ListParagraph"/>
+              <w:ind w:left="0"/>
+              <w:rPr>
+                <w:lang w:val="en-US"/>
+              </w:rPr>
+            </w:pPr>
+            <w:r>
+              <w:rPr>
+                <w:lang w:val="en-US"/>
+              </w:rPr>
+              <w:sym w:font="Wingdings" w:char="F0DF"/>
+            </w:r>
+          </w:p>
+          <w:p>
+            <w:pPr>
+              <w:pStyle w:val="ListParagraph"/>
+              <w:ind w:left="0"/>
+              <w:rPr>
+                <w:lang w:val="en-US"/>
+              </w:rPr>
+            </w:pPr>
+            <w:r>
+              <w:rPr>
+                <w:lang w:val="en-US"/>
+              </w:rPr>
+              <w:t xml:space="preserve">We also call the all_qubits() method to get the qubits, so we can apply the gates. </w:t>
+            </w:r>
+          </w:p>
+          <w:p>
+            <w:pPr>
+              <w:pStyle w:val="ListParagraph"/>
+              <w:ind w:left="0"/>
+              <w:rPr>
+                <w:lang w:val="en-US"/>
+              </w:rPr>
+            </w:pPr>
+            <w:r>
+              <w:rPr>
+                <w:lang w:val="en-US"/>
+              </w:rPr>
+              <w:t>(we do not need to do this in qiskit, as we only need the index of the qubit, but we need the actual qubit object in cirq)</w:t>
+            </w:r>
+          </w:p>
+        </w:tc>
+        <w:tc>
+          <w:tcPr>
+            <w:tcW w:w="4068" w:type="dxa"/>
+          </w:tcPr>
+          <w:p>
+            <w:pPr>
+              <w:pStyle w:val="ListParagraph"/>
+              <w:ind w:left="0"/>
+              <w:rPr>
+                <w:lang w:val="en-US"/>
+              </w:rPr>
+            </w:pPr>
+            <w:r>
+              <w:rPr>
+                <w:lang w:val="en-US"/>
+              </w:rPr>
+              <w:sym w:font="Wingdings" w:char="F0DF"/>
+            </w:r>
+          </w:p>
+        </w:tc>
+      </w:tr>
+      <w:tr>
+        <w:trPr>
+          <w:trHeight w:val="271"/>
+        </w:trPr>
+        <w:tc>
+          <w:tcPr>
+            <w:tcW w:w="3905" w:type="dxa"/>
+          </w:tcPr>
+          <w:p>
+            <w:pPr>
+              <w:pStyle w:val="ListParagraph"/>
+              <w:ind w:left="0"/>
+              <w:rPr>
+                <w:lang w:val="en-US"/>
+              </w:rPr>
+            </w:pPr>
+            <w:r>
+              <w:rPr>
+                <w:lang w:val="en-US"/>
+              </w:rPr>
+              <w:drawing>
+                <wp:inline distT="0" distB="0" distL="0" distR="0" wp14:anchorId="02E77D71" wp14:editId="05C40D1B">
+                  <wp:extent cx="2342515" cy="467360"/>
+                  <wp:effectExtent l="0" t="0" r="635" b="8890"/>
+                  <wp:docPr id="19" name="Picture 19"/>
+                  <wp:cNvGraphicFramePr>
+                    <a:graphicFrameLocks xmlns:a="http://schemas.openxmlformats.org/drawingml/2006/main" noChangeAspect="1"/>
+                  </wp:cNvGraphicFramePr>
+                  <a:graphic xmlns:a="http://schemas.openxmlformats.org/drawingml/2006/main">
+                    <a:graphicData uri="http://schemas.openxmlformats.org/drawingml/2006/picture">
+                      <pic:pic xmlns:pic="http://schemas.openxmlformats.org/drawingml/2006/picture">
+                        <pic:nvPicPr>
+                          <pic:cNvPr id="1" name=""/>
+                          <pic:cNvPicPr/>
+                        </pic:nvPicPr>
+                        <pic:blipFill>
+                          <a:blip r:embed="rId20"/>
+                          <a:stretch>
+                            <a:fillRect/>
+                          </a:stretch>
+                        </pic:blipFill>
+                        <pic:spPr>
+                          <a:xfrm>
+                            <a:off x="0" y="0"/>
+                            <a:ext cx="2342515" cy="467360"/>
+                          </a:xfrm>
+                          <a:prstGeom prst="rect">
+                            <a:avLst/>
+                          </a:prstGeom>
+                        </pic:spPr>
+                      </pic:pic>
+                    </a:graphicData>
+                  </a:graphic>
+                </wp:inline>
+              </w:drawing>
+            </w:r>
+          </w:p>
+        </w:tc>
+        <w:tc>
+          <w:tcPr>
+            <w:tcW w:w="3992" w:type="dxa"/>
+          </w:tcPr>
+          <w:p>
+            <w:pPr>
+              <w:pStyle w:val="ListParagraph"/>
+              <w:ind w:left="0"/>
+              <w:rPr>
+                <w:lang w:val="en-US"/>
+              </w:rPr>
+            </w:pPr>
+            <w:r>
+              <w:rPr>
+                <w:lang w:val="en-US"/>
+              </w:rPr>
+              <w:drawing>
+                <wp:inline distT="0" distB="0" distL="0" distR="0" wp14:anchorId="567309C2" wp14:editId="164A2C8F">
+                  <wp:extent cx="2397760" cy="417195"/>
+                  <wp:effectExtent l="0" t="0" r="2540" b="1905"/>
+                  <wp:docPr id="21" name="Picture 21"/>
+                  <wp:cNvGraphicFramePr>
+                    <a:graphicFrameLocks xmlns:a="http://schemas.openxmlformats.org/drawingml/2006/main" noChangeAspect="1"/>
+                  </wp:cNvGraphicFramePr>
+                  <a:graphic xmlns:a="http://schemas.openxmlformats.org/drawingml/2006/main">
+                    <a:graphicData uri="http://schemas.openxmlformats.org/drawingml/2006/picture">
+                      <pic:pic xmlns:pic="http://schemas.openxmlformats.org/drawingml/2006/picture">
+                        <pic:nvPicPr>
+                          <pic:cNvPr id="1" name=""/>
+                          <pic:cNvPicPr/>
+                        </pic:nvPicPr>
+                        <pic:blipFill>
+                          <a:blip r:embed="rId21"/>
+                          <a:stretch>
+                            <a:fillRect/>
+                          </a:stretch>
+                        </pic:blipFill>
+                        <pic:spPr>
+                          <a:xfrm>
+                            <a:off x="0" y="0"/>
+                            <a:ext cx="2397760" cy="417195"/>
+                          </a:xfrm>
+                          <a:prstGeom prst="rect">
+                            <a:avLst/>
+                          </a:prstGeom>
+                        </pic:spPr>
+                      </pic:pic>
+                    </a:graphicData>
+                  </a:graphic>
+                </wp:inline>
+              </w:drawing>
+            </w:r>
+          </w:p>
+        </w:tc>
+        <w:tc>
+          <w:tcPr>
+            <w:tcW w:w="4068" w:type="dxa"/>
+          </w:tcPr>
+          <w:p>
+            <w:pPr>
+              <w:pStyle w:val="ListParagraph"/>
+              <w:ind w:left="0"/>
+              <w:rPr>
+                <w:lang w:val="en-US"/>
+              </w:rPr>
+            </w:pPr>
+            <w:r>
+              <w:rPr>
+                <w:lang w:val="en-US"/>
+              </w:rPr>
+              <w:drawing>
+                <wp:inline distT="0" distB="0" distL="0" distR="0" wp14:anchorId="6FA89ADC" wp14:editId="3249DC0A">
+                  <wp:extent cx="2057687" cy="428685"/>
+                  <wp:effectExtent l="0" t="0" r="0" b="9525"/>
+                  <wp:docPr id="22" name="Picture 22"/>
+                  <wp:cNvGraphicFramePr>
+                    <a:graphicFrameLocks xmlns:a="http://schemas.openxmlformats.org/drawingml/2006/main" noChangeAspect="1"/>
+                  </wp:cNvGraphicFramePr>
+                  <a:graphic xmlns:a="http://schemas.openxmlformats.org/drawingml/2006/main">
+                    <a:graphicData uri="http://schemas.openxmlformats.org/drawingml/2006/picture">
+                      <pic:pic xmlns:pic="http://schemas.openxmlformats.org/drawingml/2006/picture">
+                        <pic:nvPicPr>
+                          <pic:cNvPr id="1" name=""/>
+                          <pic:cNvPicPr/>
+                        </pic:nvPicPr>
+                        <pic:blipFill>
+                          <a:blip r:embed="rId22"/>
+                          <a:stretch>
+                            <a:fillRect/>
+                          </a:stretch>
+                        </pic:blipFill>
+                        <pic:spPr>
+                          <a:xfrm>
+                            <a:off x="0" y="0"/>
+                            <a:ext cx="2057687" cy="428685"/>
+                          </a:xfrm>
+                          <a:prstGeom prst="rect">
+                            <a:avLst/>
+                          </a:prstGeom>
+                        </pic:spPr>
+                      </pic:pic>
+                    </a:graphicData>
+                  </a:graphic>
+                </wp:inline>
+              </w:drawing>
+            </w:r>
+          </w:p>
+        </w:tc>
+      </w:tr>
+      <w:tr>
+        <w:trPr>
+          <w:trHeight w:val="271"/>
+        </w:trPr>
+        <w:tc>
+          <w:tcPr>
+            <w:tcW w:w="3905" w:type="dxa"/>
+          </w:tcPr>
+          <w:p>
+            <w:pPr>
+              <w:pStyle w:val="ListParagraph"/>
+              <w:ind w:left="0"/>
+              <w:rPr>
+                <w:lang w:val="en-US"/>
+              </w:rPr>
+            </w:pPr>
+            <w:r>
+              <w:rPr>
+                <w:lang w:val="en-US"/>
+              </w:rPr>
+              <w:t>Set up the backend to measure the circuit, format and return them.</w:t>
+            </w:r>
+          </w:p>
+        </w:tc>
+        <w:tc>
+          <w:tcPr>
+            <w:tcW w:w="3992" w:type="dxa"/>
+          </w:tcPr>
+          <w:p>
+            <w:pPr>
+              <w:pStyle w:val="ListParagraph"/>
+              <w:ind w:left="0"/>
+              <w:rPr>
+                <w:lang w:val="en-US"/>
+              </w:rPr>
+            </w:pPr>
+            <w:r>
+              <w:rPr>
+                <w:lang w:val="en-US"/>
+              </w:rPr>
+              <w:sym w:font="Wingdings" w:char="F0DF"/>
+            </w:r>
+          </w:p>
+        </w:tc>
+        <w:tc>
+          <w:tcPr>
+            <w:tcW w:w="4068" w:type="dxa"/>
+          </w:tcPr>
+          <w:p>
+            <w:pPr>
+              <w:pStyle w:val="ListParagraph"/>
+              <w:ind w:left="0"/>
+              <w:rPr>
+                <w:lang w:val="en-US"/>
+              </w:rPr>
+            </w:pPr>
+            <w:r>
+              <w:rPr>
+                <w:lang w:val="en-US"/>
+              </w:rPr>
+              <w:t>Need to reset all qubits after we perform the M operation on them, otherwise Q# will throw an exception</w:t>
+            </w:r>
+          </w:p>
+        </w:tc>
+      </w:tr>
+      <w:tr>
+        <w:trPr>
+          <w:trHeight w:val="271"/>
+        </w:trPr>
+        <w:tc>
+          <w:tcPr>
+            <w:tcW w:w="3905" w:type="dxa"/>
+          </w:tcPr>
+          <w:p>
+            <w:pPr>
+              <w:pStyle w:val="ListParagraph"/>
+              <w:ind w:left="0"/>
+              <w:rPr>
+                <w:lang w:val="en-US"/>
+              </w:rPr>
+            </w:pPr>
+            <w:r>
+              <w:rPr>
+                <w:lang w:val="en-US"/>
+              </w:rPr>
+              <w:drawing>
+                <wp:inline distT="0" distB="0" distL="0" distR="0" wp14:anchorId="019E487A" wp14:editId="304F2BBD">
+                  <wp:extent cx="2342515" cy="746125"/>
+                  <wp:effectExtent l="0" t="0" r="635" b="0"/>
+                  <wp:docPr id="23" name="Picture 23"/>
+                  <wp:cNvGraphicFramePr>
+                    <a:graphicFrameLocks xmlns:a="http://schemas.openxmlformats.org/drawingml/2006/main" noChangeAspect="1"/>
+                  </wp:cNvGraphicFramePr>
+                  <a:graphic xmlns:a="http://schemas.openxmlformats.org/drawingml/2006/main">
+                    <a:graphicData uri="http://schemas.openxmlformats.org/drawingml/2006/picture">
+                      <pic:pic xmlns:pic="http://schemas.openxmlformats.org/drawingml/2006/picture">
+                        <pic:nvPicPr>
+                          <pic:cNvPr id="1" name=""/>
+                          <pic:cNvPicPr/>
+                        </pic:nvPicPr>
+                        <pic:blipFill>
+                          <a:blip r:embed="rId23"/>
+                          <a:stretch>
+                            <a:fillRect/>
+                          </a:stretch>
+                        </pic:blipFill>
+                        <pic:spPr>
+                          <a:xfrm>
+                            <a:off x="0" y="0"/>
+                            <a:ext cx="2342515" cy="746125"/>
+                          </a:xfrm>
+                          <a:prstGeom prst="rect">
+                            <a:avLst/>
+                          </a:prstGeom>
+                        </pic:spPr>
+                      </pic:pic>
+                    </a:graphicData>
+                  </a:graphic>
+                </wp:inline>
+              </w:drawing>
+            </w:r>
+          </w:p>
+        </w:tc>
+        <w:tc>
+          <w:tcPr>
+            <w:tcW w:w="3992" w:type="dxa"/>
+          </w:tcPr>
+          <w:p>
+            <w:pPr>
+              <w:pStyle w:val="ListParagraph"/>
+              <w:ind w:left="0"/>
+              <w:rPr>
+                <w:lang w:val="en-US"/>
+              </w:rPr>
+            </w:pPr>
+            <w:r>
+              <w:rPr>
+                <w:lang w:val="en-US"/>
+              </w:rPr>
+              <w:drawing>
+                <wp:inline distT="0" distB="0" distL="0" distR="0" wp14:anchorId="4A18B6DC" wp14:editId="312BDFCD">
+                  <wp:extent cx="2397760" cy="819785"/>
+                  <wp:effectExtent l="0" t="0" r="2540" b="0"/>
+                  <wp:docPr id="24" name="Picture 24"/>
+                  <wp:cNvGraphicFramePr>
+                    <a:graphicFrameLocks xmlns:a="http://schemas.openxmlformats.org/drawingml/2006/main" noChangeAspect="1"/>
+                  </wp:cNvGraphicFramePr>
+                  <a:graphic xmlns:a="http://schemas.openxmlformats.org/drawingml/2006/main">
+                    <a:graphicData uri="http://schemas.openxmlformats.org/drawingml/2006/picture">
+                      <pic:pic xmlns:pic="http://schemas.openxmlformats.org/drawingml/2006/picture">
+                        <pic:nvPicPr>
+                          <pic:cNvPr id="1" name=""/>
+                          <pic:cNvPicPr/>
+                        </pic:nvPicPr>
+                        <pic:blipFill>
+                          <a:blip r:embed="rId24"/>
+                          <a:stretch>
+                            <a:fillRect/>
+                          </a:stretch>
+                        </pic:blipFill>
+                        <pic:spPr>
+                          <a:xfrm>
+                            <a:off x="0" y="0"/>
+                            <a:ext cx="2397760" cy="819785"/>
+                          </a:xfrm>
+                          <a:prstGeom prst="rect">
+                            <a:avLst/>
+                          </a:prstGeom>
+                        </pic:spPr>
+                      </pic:pic>
+                    </a:graphicData>
+                  </a:graphic>
+                </wp:inline>
+              </w:drawing>
+            </w:r>
+          </w:p>
+        </w:tc>
+        <w:tc>
+          <w:tcPr>
+            <w:tcW w:w="4068" w:type="dxa"/>
+          </w:tcPr>
+          <w:p>
+            <w:pPr>
+              <w:pStyle w:val="ListParagraph"/>
+              <w:ind w:left="0"/>
+              <w:rPr>
+                <w:lang w:val="en-US"/>
+              </w:rPr>
+            </w:pPr>
+            <w:r>
+              <w:rPr>
+                <w:lang w:val="en-US"/>
+              </w:rPr>
+              <w:drawing>
+                <wp:inline distT="0" distB="0" distL="0" distR="0" wp14:anchorId="5F4DAC82" wp14:editId="41DFDAF5">
+                  <wp:extent cx="2446020" cy="527685"/>
+                  <wp:effectExtent l="0" t="0" r="0" b="5715"/>
+                  <wp:docPr id="25" name="Picture 25"/>
+                  <wp:cNvGraphicFramePr>
+                    <a:graphicFrameLocks xmlns:a="http://schemas.openxmlformats.org/drawingml/2006/main" noChangeAspect="1"/>
+                  </wp:cNvGraphicFramePr>
+                  <a:graphic xmlns:a="http://schemas.openxmlformats.org/drawingml/2006/main">
+                    <a:graphicData uri="http://schemas.openxmlformats.org/drawingml/2006/picture">
+                      <pic:pic xmlns:pic="http://schemas.openxmlformats.org/drawingml/2006/picture">
+                        <pic:nvPicPr>
+                          <pic:cNvPr id="1" name=""/>
+                          <pic:cNvPicPr/>
+                        </pic:nvPicPr>
+                        <pic:blipFill>
+                          <a:blip r:embed="rId25"/>
+                          <a:stretch>
+                            <a:fillRect/>
+                          </a:stretch>
+                        </pic:blipFill>
+                        <pic:spPr>
+                          <a:xfrm>
+                            <a:off x="0" y="0"/>
+                            <a:ext cx="2446020" cy="527685"/>
+                          </a:xfrm>
+                          <a:prstGeom prst="rect">
+                            <a:avLst/>
+                          </a:prstGeom>
+                        </pic:spPr>
+                      </pic:pic>
+                    </a:graphicData>
+                  </a:graphic>
+                </wp:inline>
+              </w:drawing>
+            </w:r>
+          </w:p>
+        </w:tc>
+      </w:tr>
+      <w:tr>
+        <w:trPr>
+          <w:trHeight w:val="271"/>
+        </w:trPr>
+        <w:tc>
+          <w:tcPr>
+            <w:tcW w:w="3905" w:type="dxa"/>
+          </w:tcPr>
+          <w:p>
+            <w:pPr>
+              <w:pStyle w:val="ListParagraph"/>
+              <w:ind w:left="0"/>
+              <w:rPr>
+                <w:lang w:val="en-US"/>
+              </w:rPr>
+            </w:pPr>
+            <w:r>
+              <w:rPr>
+                <w:lang w:val="en-US"/>
+              </w:rPr>
+              <w:t>Function that compares the bases and bits, in order to get an array containing only the matching bits.</w:t>
+            </w:r>
+          </w:p>
+        </w:tc>
+        <w:tc>
+          <w:tcPr>
+            <w:tcW w:w="3992" w:type="dxa"/>
+          </w:tcPr>
+          <w:p>
+            <w:pPr>
+              <w:pStyle w:val="ListParagraph"/>
+              <w:ind w:left="0"/>
+              <w:rPr>
+                <w:lang w:val="en-US"/>
+              </w:rPr>
+            </w:pPr>
+            <w:r>
+              <w:rPr>
+                <w:lang w:val="en-US"/>
+              </w:rPr>
+              <w:sym w:font="Wingdings" w:char="F0DF"/>
+            </w:r>
+          </w:p>
+        </w:tc>
+        <w:tc>
+          <w:tcPr>
+            <w:tcW w:w="4068" w:type="dxa"/>
+          </w:tcPr>
+          <w:p>
+            <w:pPr>
+              <w:pStyle w:val="ListParagraph"/>
+              <w:ind w:left="0"/>
+              <w:rPr>
+                <w:lang w:val="en-US"/>
+              </w:rPr>
+            </w:pPr>
+            <w:r>
+              <w:rPr>
+                <w:lang w:val="en-US"/>
+              </w:rPr>
+              <w:sym w:font="Wingdings" w:char="F0DF"/>
+            </w:r>
+          </w:p>
+        </w:tc>
+      </w:tr>
+      <w:tr>
+        <w:trPr>
+          <w:trHeight w:val="271"/>
+        </w:trPr>
+        <w:tc>
+          <w:tcPr>
+            <w:tcW w:w="3905" w:type="dxa"/>
+          </w:tcPr>
+          <w:p>
+            <w:pPr>
+              <w:pStyle w:val="ListParagraph"/>
+              <w:ind w:left="0"/>
+              <w:rPr>
+                <w:lang w:val="en-US"/>
+              </w:rPr>
+            </w:pPr>
+            <w:r>
+              <w:rPr>
+                <w:lang w:val="en-US"/>
+              </w:rPr>
+              <w:drawing>
+                <wp:inline distT="0" distB="0" distL="0" distR="0" wp14:anchorId="5C0FBA91" wp14:editId="6275264A">
+                  <wp:extent cx="2342515" cy="1663065"/>
+                  <wp:effectExtent l="0" t="0" r="635" b="0"/>
+                  <wp:docPr id="26" name="Picture 26"/>
+                  <wp:cNvGraphicFramePr>
+                    <a:graphicFrameLocks xmlns:a="http://schemas.openxmlformats.org/drawingml/2006/main" noChangeAspect="1"/>
+                  </wp:cNvGraphicFramePr>
+                  <a:graphic xmlns:a="http://schemas.openxmlformats.org/drawingml/2006/main">
+                    <a:graphicData uri="http://schemas.openxmlformats.org/drawingml/2006/picture">
+                      <pic:pic xmlns:pic="http://schemas.openxmlformats.org/drawingml/2006/picture">
+                        <pic:nvPicPr>
+                          <pic:cNvPr id="1" name=""/>
+                          <pic:cNvPicPr/>
+                        </pic:nvPicPr>
+                        <pic:blipFill>
+                          <a:blip r:embed="rId26"/>
+                          <a:stretch>
+                            <a:fillRect/>
+                          </a:stretch>
+                        </pic:blipFill>
+                        <pic:spPr>
+                          <a:xfrm>
+                            <a:off x="0" y="0"/>
+                            <a:ext cx="2342515" cy="1663065"/>
+                          </a:xfrm>
+                          <a:prstGeom prst="rect">
+                            <a:avLst/>
+                          </a:prstGeom>
+                        </pic:spPr>
+                      </pic:pic>
+                    </a:graphicData>
+                  </a:graphic>
+                </wp:inline>
+              </w:drawing>
+            </w:r>
+          </w:p>
+        </w:tc>
+        <w:tc>
+          <w:tcPr>
+            <w:tcW w:w="3992" w:type="dxa"/>
+          </w:tcPr>
+          <w:p>
+            <w:pPr>
+              <w:pStyle w:val="ListParagraph"/>
+              <w:ind w:left="0"/>
+              <w:rPr>
+                <w:lang w:val="en-US"/>
+              </w:rPr>
+            </w:pPr>
+            <w:r>
+              <w:rPr>
+                <w:lang w:val="en-US"/>
+              </w:rPr>
+              <w:drawing>
+                <wp:inline distT="0" distB="0" distL="0" distR="0" wp14:anchorId="2B898636" wp14:editId="55EE82C2">
+                  <wp:extent cx="2397760" cy="1702435"/>
+                  <wp:effectExtent l="0" t="0" r="2540" b="0"/>
+                  <wp:docPr id="27" name="Picture 27"/>
+                  <wp:cNvGraphicFramePr>
+                    <a:graphicFrameLocks xmlns:a="http://schemas.openxmlformats.org/drawingml/2006/main" noChangeAspect="1"/>
+                  </wp:cNvGraphicFramePr>
+                  <a:graphic xmlns:a="http://schemas.openxmlformats.org/drawingml/2006/main">
+                    <a:graphicData uri="http://schemas.openxmlformats.org/drawingml/2006/picture">
+                      <pic:pic xmlns:pic="http://schemas.openxmlformats.org/drawingml/2006/picture">
+                        <pic:nvPicPr>
+                          <pic:cNvPr id="1" name=""/>
+                          <pic:cNvPicPr/>
+                        </pic:nvPicPr>
+                        <pic:blipFill>
+                          <a:blip r:embed="rId26"/>
+                          <a:stretch>
+                            <a:fillRect/>
+                          </a:stretch>
+                        </pic:blipFill>
+                        <pic:spPr>
+                          <a:xfrm>
+                            <a:off x="0" y="0"/>
+                            <a:ext cx="2397760" cy="1702435"/>
+                          </a:xfrm>
+                          <a:prstGeom prst="rect">
+                            <a:avLst/>
+                          </a:prstGeom>
+                        </pic:spPr>
+                      </pic:pic>
+                    </a:graphicData>
+                  </a:graphic>
+                </wp:inline>
+              </w:drawing>
+            </w:r>
+          </w:p>
+        </w:tc>
+        <w:tc>
+          <w:tcPr>
+            <w:tcW w:w="4068" w:type="dxa"/>
+          </w:tcPr>
+          <w:p>
+            <w:pPr>
+              <w:pStyle w:val="ListParagraph"/>
+              <w:ind w:left="0"/>
+              <w:rPr>
+                <w:lang w:val="en-US"/>
+              </w:rPr>
+            </w:pPr>
+            <w:r>
+              <w:rPr>
+                <w:lang w:val="en-US"/>
+              </w:rPr>
+              <w:drawing>
+                <wp:inline distT="0" distB="0" distL="0" distR="0" wp14:anchorId="019B71E4" wp14:editId="436CD6C6">
+                  <wp:extent cx="2446020" cy="1072515"/>
+                  <wp:effectExtent l="0" t="0" r="0" b="0"/>
+                  <wp:docPr id="28" name="Picture 28"/>
+                  <wp:cNvGraphicFramePr>
+                    <a:graphicFrameLocks xmlns:a="http://schemas.openxmlformats.org/drawingml/2006/main" noChangeAspect="1"/>
+                  </wp:cNvGraphicFramePr>
+                  <a:graphic xmlns:a="http://schemas.openxmlformats.org/drawingml/2006/main">
+                    <a:graphicData uri="http://schemas.openxmlformats.org/drawingml/2006/picture">
+                      <pic:pic xmlns:pic="http://schemas.openxmlformats.org/drawingml/2006/picture">
+                        <pic:nvPicPr>
+                          <pic:cNvPr id="1" name=""/>
+                          <pic:cNvPicPr/>
+                        </pic:nvPicPr>
+                        <pic:blipFill>
+                          <a:blip r:embed="rId27"/>
+                          <a:stretch>
+                            <a:fillRect/>
+                          </a:stretch>
+                        </pic:blipFill>
+                        <pic:spPr>
+                          <a:xfrm>
+                            <a:off x="0" y="0"/>
+                            <a:ext cx="2446020" cy="1072515"/>
+                          </a:xfrm>
+                          <a:prstGeom prst="rect">
+                            <a:avLst/>
+                          </a:prstGeom>
+                        </pic:spPr>
+                      </pic:pic>
+                    </a:graphicData>
+                  </a:graphic>
+                </wp:inline>
+              </w:drawing>
+            </w:r>
+          </w:p>
+        </w:tc>
+      </w:tr>
+      <w:tr>
+        <w:trPr>
+          <w:trHeight w:val="271"/>
+        </w:trPr>
+        <w:tc>
+          <w:tcPr>
+            <w:tcW w:w="3905" w:type="dxa"/>
+          </w:tcPr>
+          <w:p>
+            <w:pPr>
+              <w:pStyle w:val="ListParagraph"/>
+              <w:ind w:left="0"/>
+              <w:rPr>
+                <w:lang w:val="en-US"/>
+              </w:rPr>
+            </w:pPr>
+            <w:r>
+              <w:rPr>
+                <w:lang w:val="en-US"/>
+              </w:rPr>
+              <w:t>Return a sample of the matching bits, in order to compare the samples and check if the communication was intercepted.</w:t>
+            </w:r>
+          </w:p>
+        </w:tc>
+        <w:tc>
+          <w:tcPr>
+            <w:tcW w:w="3992" w:type="dxa"/>
+          </w:tcPr>
+          <w:p>
+            <w:pPr>
+              <w:pStyle w:val="ListParagraph"/>
+              <w:ind w:left="0"/>
+              <w:rPr>
+                <w:lang w:val="en-US"/>
+              </w:rPr>
+            </w:pPr>
+            <w:r>
+              <w:rPr>
+                <w:lang w:val="en-US"/>
+              </w:rPr>
+              <w:sym w:font="Wingdings" w:char="F0DF"/>
+            </w:r>
+            <w:r>
+              <w:rPr>
+                <w:lang w:val="en-US"/>
+              </w:rPr>
+              <w:t xml:space="preserve"> </w:t>
+            </w:r>
+          </w:p>
+        </w:tc>
+        <w:tc>
+          <w:tcPr>
+            <w:tcW w:w="4068" w:type="dxa"/>
+          </w:tcPr>
+          <w:p>
+            <w:pPr>
+              <w:pStyle w:val="ListParagraph"/>
+              <w:ind w:left="0"/>
+              <w:rPr>
+                <w:lang w:val="en-US"/>
+              </w:rPr>
+            </w:pPr>
+            <w:r>
+              <w:rPr>
+                <w:lang w:val="en-US"/>
+              </w:rPr>
+              <w:sym w:font="Wingdings" w:char="F0DF"/>
+            </w:r>
+            <w:r>
+              <w:rPr>
+                <w:lang w:val="en-US"/>
+              </w:rPr>
+              <w:t xml:space="preserve"> </w:t>
+            </w:r>
+          </w:p>
+          <w:p>
+            <w:pPr>
+              <w:pStyle w:val="ListParagraph"/>
+              <w:ind w:left="0"/>
+              <w:rPr>
+                <w:lang w:val="en-US"/>
+              </w:rPr>
+            </w:pPr>
+            <w:r>
+              <w:rPr>
+                <w:lang w:val="en-US"/>
+              </w:rPr>
+              <w:t>Implementation is again, awkward due to the Q# syntax</w:t>
+            </w:r>
+          </w:p>
+        </w:tc>
+      </w:tr>
+      <w:tr>
+        <w:trPr>
+          <w:trHeight w:val="271"/>
+        </w:trPr>
+        <w:tc>
+          <w:tcPr>
+            <w:tcW w:w="3905" w:type="dxa"/>
+          </w:tcPr>
+          <w:p>
+            <w:pPr>
+              <w:pStyle w:val="ListParagraph"/>
+              <w:ind w:left="0"/>
+              <w:rPr>
+                <w:lang w:val="en-US"/>
+              </w:rPr>
+            </w:pPr>
+            <w:r>
+              <w:rPr>
+                <w:lang w:val="en-US"/>
+              </w:rPr>
+              <w:lastRenderedPageBreak/>
+              <w:drawing>
+                <wp:inline distT="0" distB="0" distL="0" distR="0" wp14:anchorId="7FED5BBB" wp14:editId="4FE5057A">
+                  <wp:extent cx="2342515" cy="2174240"/>
+                  <wp:effectExtent l="0" t="0" r="635" b="0"/>
+                  <wp:docPr id="30" name="Picture 30"/>
+                  <wp:cNvGraphicFramePr>
+                    <a:graphicFrameLocks xmlns:a="http://schemas.openxmlformats.org/drawingml/2006/main" noChangeAspect="1"/>
+                  </wp:cNvGraphicFramePr>
+                  <a:graphic xmlns:a="http://schemas.openxmlformats.org/drawingml/2006/main">
+                    <a:graphicData uri="http://schemas.openxmlformats.org/drawingml/2006/picture">
+                      <pic:pic xmlns:pic="http://schemas.openxmlformats.org/drawingml/2006/picture">
+                        <pic:nvPicPr>
+                          <pic:cNvPr id="1" name=""/>
+                          <pic:cNvPicPr/>
+                        </pic:nvPicPr>
+                        <pic:blipFill>
+                          <a:blip r:embed="rId28"/>
+                          <a:stretch>
+                            <a:fillRect/>
+                          </a:stretch>
+                        </pic:blipFill>
+                        <pic:spPr>
+                          <a:xfrm>
+                            <a:off x="0" y="0"/>
+                            <a:ext cx="2342515" cy="2174240"/>
+                          </a:xfrm>
+                          <a:prstGeom prst="rect">
+                            <a:avLst/>
+                          </a:prstGeom>
+                        </pic:spPr>
+                      </pic:pic>
+                    </a:graphicData>
+                  </a:graphic>
+                </wp:inline>
+              </w:drawing>
+            </w:r>
+          </w:p>
+        </w:tc>
+        <w:tc>
+          <w:tcPr>
+            <w:tcW w:w="3992" w:type="dxa"/>
+          </w:tcPr>
+          <w:p>
+            <w:pPr>
+              <w:pStyle w:val="ListParagraph"/>
+              <w:ind w:left="0"/>
+              <w:rPr>
+                <w:lang w:val="en-US"/>
+              </w:rPr>
+            </w:pPr>
+            <w:r>
+              <w:rPr>
+                <w:lang w:val="en-US"/>
+              </w:rPr>
+              <w:drawing>
+                <wp:inline distT="0" distB="0" distL="0" distR="0" wp14:anchorId="2AE7A5CD" wp14:editId="13D083C4">
+                  <wp:extent cx="2397760" cy="2264410"/>
+                  <wp:effectExtent l="0" t="0" r="2540" b="2540"/>
+                  <wp:docPr id="29" name="Picture 29"/>
+                  <wp:cNvGraphicFramePr>
+                    <a:graphicFrameLocks xmlns:a="http://schemas.openxmlformats.org/drawingml/2006/main" noChangeAspect="1"/>
+                  </wp:cNvGraphicFramePr>
+                  <a:graphic xmlns:a="http://schemas.openxmlformats.org/drawingml/2006/main">
+                    <a:graphicData uri="http://schemas.openxmlformats.org/drawingml/2006/picture">
+                      <pic:pic xmlns:pic="http://schemas.openxmlformats.org/drawingml/2006/picture">
+                        <pic:nvPicPr>
+                          <pic:cNvPr id="1" name=""/>
+                          <pic:cNvPicPr/>
+                        </pic:nvPicPr>
+                        <pic:blipFill>
+                          <a:blip r:embed="rId29"/>
+                          <a:stretch>
+                            <a:fillRect/>
+                          </a:stretch>
+                        </pic:blipFill>
+                        <pic:spPr>
+                          <a:xfrm>
+                            <a:off x="0" y="0"/>
+                            <a:ext cx="2397760" cy="2264410"/>
+                          </a:xfrm>
+                          <a:prstGeom prst="rect">
+                            <a:avLst/>
+                          </a:prstGeom>
+                        </pic:spPr>
+                      </pic:pic>
+                    </a:graphicData>
+                  </a:graphic>
+                </wp:inline>
+              </w:drawing>
+            </w:r>
+          </w:p>
+        </w:tc>
+        <w:tc>
+          <w:tcPr>
+            <w:tcW w:w="4068" w:type="dxa"/>
+          </w:tcPr>
+          <w:p>
+            <w:pPr>
+              <w:pStyle w:val="ListParagraph"/>
+              <w:ind w:left="0"/>
+              <w:rPr>
+                <w:lang w:val="en-US"/>
+              </w:rPr>
+            </w:pPr>
+            <w:r>
+              <w:rPr>
+                <w:lang w:val="en-US"/>
+              </w:rPr>
+              <w:drawing>
+                <wp:inline distT="0" distB="0" distL="0" distR="0" wp14:anchorId="26285465" wp14:editId="743A5D63">
+                  <wp:extent cx="2446020" cy="2012950"/>
+                  <wp:effectExtent l="0" t="0" r="0" b="6350"/>
+                  <wp:docPr id="31" name="Picture 31"/>
+                  <wp:cNvGraphicFramePr>
+                    <a:graphicFrameLocks xmlns:a="http://schemas.openxmlformats.org/drawingml/2006/main" noChangeAspect="1"/>
+                  </wp:cNvGraphicFramePr>
+                  <a:graphic xmlns:a="http://schemas.openxmlformats.org/drawingml/2006/main">
+                    <a:graphicData uri="http://schemas.openxmlformats.org/drawingml/2006/picture">
+                      <pic:pic xmlns:pic="http://schemas.openxmlformats.org/drawingml/2006/picture">
+                        <pic:nvPicPr>
+                          <pic:cNvPr id="1" name=""/>
+                          <pic:cNvPicPr/>
+                        </pic:nvPicPr>
+                        <pic:blipFill>
+                          <a:blip r:embed="rId30"/>
+                          <a:stretch>
+                            <a:fillRect/>
+                          </a:stretch>
+                        </pic:blipFill>
+                        <pic:spPr>
+                          <a:xfrm>
+                            <a:off x="0" y="0"/>
+                            <a:ext cx="2446020" cy="2012950"/>
+                          </a:xfrm>
+                          <a:prstGeom prst="rect">
+                            <a:avLst/>
+                          </a:prstGeom>
+                        </pic:spPr>
+                      </pic:pic>
+                    </a:graphicData>
+                  </a:graphic>
+                </wp:inline>
+              </w:drawing>
+            </w:r>
+          </w:p>
+        </w:tc>
+      </w:tr>
+      <w:tr>
+        <w:trPr>
+          <w:trHeight w:val="271"/>
+        </w:trPr>
+        <w:tc>
+          <w:tcPr>
+            <w:tcW w:w="3905" w:type="dxa"/>
+          </w:tcPr>
+          <w:p>
+            <w:pPr>
+              <w:pStyle w:val="ListParagraph"/>
+              <w:ind w:left="0"/>
+              <w:rPr>
+                <w:lang w:val="en-US"/>
+              </w:rPr>
+            </w:pPr>
+            <w:r>
+              <w:rPr>
+                <w:lang w:val="en-US"/>
+              </w:rPr>
+              <w:t xml:space="preserve">Simple driver code: </w:t>
+            </w:r>
+          </w:p>
+          <w:p>
+            <w:pPr>
+              <w:pStyle w:val="ListParagraph"/>
+              <w:ind w:left="0"/>
+              <w:rPr>
+                <w:lang w:val="en-US"/>
+              </w:rPr>
+            </w:pPr>
+            <w:r>
+              <w:rPr>
+                <w:lang w:val="en-US"/>
+              </w:rPr>
+              <w:t>Check the link with the steps, we are just calling the functions in order and comparing the outputs.</w:t>
+            </w:r>
+          </w:p>
+        </w:tc>
+        <w:tc>
+          <w:tcPr>
+            <w:tcW w:w="3992" w:type="dxa"/>
+          </w:tcPr>
+          <w:p>
+            <w:pPr>
+              <w:pStyle w:val="ListParagraph"/>
+              <w:ind w:left="0"/>
+              <w:rPr>
+                <w:lang w:val="en-US"/>
+              </w:rPr>
+            </w:pPr>
+            <w:r>
+              <w:rPr>
+                <w:lang w:val="en-US"/>
+              </w:rPr>
+              <w:sym w:font="Wingdings" w:char="F0DF"/>
+            </w:r>
+          </w:p>
+        </w:tc>
+        <w:tc>
+          <w:tcPr>
+            <w:tcW w:w="4068" w:type="dxa"/>
+          </w:tcPr>
+          <w:p>
+            <w:pPr>
+              <w:pStyle w:val="ListParagraph"/>
+              <w:ind w:left="0"/>
+              <w:rPr>
+                <w:lang w:val="en-US"/>
+              </w:rPr>
+            </w:pPr>
+            <w:r>
+              <w:rPr>
+                <w:lang w:val="en-US"/>
+              </w:rPr>
+              <w:sym w:font="Wingdings" w:char="F0DF"/>
+            </w:r>
+            <w:r>
+              <w:rPr>
+                <w:lang w:val="en-US"/>
+              </w:rPr>
+              <w:t xml:space="preserve"> </w:t>
+            </w:r>
+          </w:p>
+          <w:p>
+            <w:pPr>
+              <w:pStyle w:val="ListParagraph"/>
+              <w:ind w:left="0"/>
+              <w:rPr>
+                <w:lang w:val="en-US"/>
+              </w:rPr>
+            </w:pPr>
+            <w:r>
+              <w:rPr>
+                <w:lang w:val="en-US"/>
+              </w:rPr>
+              <w:t>Only difference is that we create the qubit array here instead of inside the encodeMessage() method</w:t>
+            </w:r>
+          </w:p>
+        </w:tc>
+      </w:tr>
+      <w:tr>
+        <w:trPr>
+          <w:trHeight w:val="271"/>
+        </w:trPr>
+        <w:tc>
+          <w:tcPr>
+            <w:tcW w:w="3905" w:type="dxa"/>
+          </w:tcPr>
+          <w:p>
+            <w:pPr>
+              <w:pStyle w:val="ListParagraph"/>
+              <w:ind w:left="0"/>
+              <w:rPr>
+                <w:lang w:val="en-US"/>
+              </w:rPr>
+            </w:pPr>
+          </w:p>
+        </w:tc>
+        <w:tc>
+          <w:tcPr>
+            <w:tcW w:w="3992" w:type="dxa"/>
+          </w:tcPr>
+          <w:p>
+            <w:pPr>
+              <w:pStyle w:val="ListParagraph"/>
+              <w:ind w:left="0"/>
+              <w:rPr>
+                <w:lang w:val="en-US"/>
+              </w:rPr>
+            </w:pPr>
+          </w:p>
+        </w:tc>
+        <w:tc>
+          <w:tcPr>
+            <w:tcW w:w="4068" w:type="dxa"/>
+          </w:tcPr>
+          <w:p>
+            <w:pPr>
+              <w:pStyle w:val="ListParagraph"/>
+              <w:tabs>
+                <w:tab w:val="left" w:pos="465"/>
+              </w:tabs>
+              <w:ind w:left="0"/>
+              <w:rPr>
+                <w:lang w:val="en-US"/>
+              </w:rPr>
+            </w:pPr>
+            <w:r>
+              <w:rPr>
+                <w:lang w:val="en-US"/>
+              </w:rPr>
+              <w:tab/>
+            </w:r>
+            <w:r>
+              <w:rPr>
+                <w:lang w:val="en-US"/>
+              </w:rPr>
+              <w:drawing>
+                <wp:inline distT="0" distB="0" distL="0" distR="0" wp14:anchorId="1EC628FD" wp14:editId="331F448F">
+                  <wp:extent cx="2446020" cy="767080"/>
+                  <wp:effectExtent l="0" t="0" r="0" b="0"/>
+                  <wp:docPr id="32" name="Picture 32"/>
+                  <wp:cNvGraphicFramePr>
+                    <a:graphicFrameLocks xmlns:a="http://schemas.openxmlformats.org/drawingml/2006/main" noChangeAspect="1"/>
+                  </wp:cNvGraphicFramePr>
+                  <a:graphic xmlns:a="http://schemas.openxmlformats.org/drawingml/2006/main">
+                    <a:graphicData uri="http://schemas.openxmlformats.org/drawingml/2006/picture">
+                      <pic:pic xmlns:pic="http://schemas.openxmlformats.org/drawingml/2006/picture">
+                        <pic:nvPicPr>
+                          <pic:cNvPr id="1" name=""/>
+                          <pic:cNvPicPr/>
+                        </pic:nvPicPr>
+                        <pic:blipFill>
+                          <a:blip r:embed="rId31"/>
+                          <a:stretch>
+                            <a:fillRect/>
+                          </a:stretch>
+                        </pic:blipFill>
+                        <pic:spPr>
+                          <a:xfrm>
+                            <a:off x="0" y="0"/>
+                            <a:ext cx="2446020" cy="767080"/>
+                          </a:xfrm>
+                          <a:prstGeom prst="rect">
+                            <a:avLst/>
+                          </a:prstGeom>
+                        </pic:spPr>
+                      </pic:pic>
+                    </a:graphicData>
+                  </a:graphic>
+                </wp:inline>
+              </w:drawing>
+            </w:r>
+          </w:p>
+        </w:tc>
+      </w:tr>
+      <w:tr>
+        <w:trPr>
+          <w:trHeight w:val="271"/>
+        </w:trPr>
+        <w:tc>
+          <w:tcPr>
+            <w:tcW w:w="3905" w:type="dxa"/>
+          </w:tcPr>
+          <w:p>
+            <w:pPr>
+              <w:pStyle w:val="ListParagraph"/>
+              <w:ind w:left="0"/>
+              <w:rPr>
+                <w:lang w:val="en-US"/>
+              </w:rPr>
+            </w:pPr>
+          </w:p>
+        </w:tc>
+        <w:tc>
+          <w:tcPr>
+            <w:tcW w:w="3992" w:type="dxa"/>
+          </w:tcPr>
+          <w:p>
+            <w:pPr>
+              <w:pStyle w:val="ListParagraph"/>
+              <w:ind w:left="0"/>
+              <w:rPr>
+                <w:lang w:val="en-US"/>
+              </w:rPr>
+            </w:pPr>
+          </w:p>
+        </w:tc>
+        <w:tc>
+          <w:tcPr>
+            <w:tcW w:w="4068" w:type="dxa"/>
+          </w:tcPr>
+          <w:p>
+            <w:pPr>
+              <w:pStyle w:val="ListParagraph"/>
+              <w:ind w:left="0"/>
+              <w:rPr>
+                <w:lang w:val="en-US"/>
+              </w:rPr>
+            </w:pPr>
+            <w:r>
+              <w:rPr>
+                <w:lang w:val="en-US"/>
+              </w:rPr>
+              <w:t>Need to define this method as I could not find a prebuilt method that did the same thing.</w:t>
+            </w:r>
+          </w:p>
+        </w:tc>
+      </w:tr>
+    </w:tbl>
+    <w:p>
+      <w:pPr>
+        <w:pStyle w:val="ListParagraph"/>
+        <w:rPr>
+          <w:sz w:val="28"/>
+          <w:szCs w:val="28"/>
+          <w:lang w:val="en-US"/>
+        </w:rPr>
+      </w:pPr>
     </w:p>
     <w:sectPr>
       <w:pgSz w:w="11906" w:h="16838"/>
@@ -1015,6 +3664,7 @@
     <w:lsdException w:name="HTML Sample" w:semiHidden="1" w:unhideWhenUsed="1"/>
     <w:lsdException w:name="HTML Typewriter" w:semiHidden="1" w:unhideWhenUsed="1"/>
     <w:lsdException w:name="HTML Variable" w:semiHidden="1" w:unhideWhenUsed="1"/>
+    <w:lsdException w:name="Normal Table" w:semiHidden="1" w:unhideWhenUsed="1"/>
     <w:lsdException w:name="annotation subject" w:semiHidden="1" w:unhideWhenUsed="1"/>
     <w:lsdException w:name="No List" w:semiHidden="1" w:unhideWhenUsed="1"/>
     <w:lsdException w:name="Outline List 1" w:semiHidden="1" w:unhideWhenUsed="1"/>
@@ -1061,8 +3711,10 @@
     <w:lsdException w:name="Table Subtle 2" w:semiHidden="1" w:unhideWhenUsed="1"/>
     <w:lsdException w:name="Table Web 1" w:semiHidden="1" w:unhideWhenUsed="1"/>
     <w:lsdException w:name="Table Web 2" w:semiHidden="1" w:unhideWhenUsed="1"/>
+    <w:lsdException w:name="Table Web 3" w:semiHidden="1" w:unhideWhenUsed="1"/>
     <w:lsdException w:name="Balloon Text" w:semiHidden="1" w:unhideWhenUsed="1"/>
     <w:lsdException w:name="Table Grid" w:uiPriority="39"/>
+    <w:lsdException w:name="Table Theme" w:semiHidden="1" w:unhideWhenUsed="1"/>
     <w:lsdException w:name="Placeholder Text" w:semiHidden="1"/>
     <w:lsdException w:name="No Spacing" w:uiPriority="1" w:qFormat="1"/>
     <w:lsdException w:name="Light Shading" w:uiPriority="60"/>
@@ -1348,6 +4000,25 @@
       <w:ind w:left="720"/>
       <w:contextualSpacing/>
     </w:pPr>
+  </w:style>
+  <w:style w:type="table" w:styleId="TableGrid">
+    <w:name w:val="Table Grid"/>
+    <w:basedOn w:val="TableNormal"/>
+    <w:uiPriority w:val="39"/>
+    <w:rsid w:val="005F52C4"/>
+    <w:pPr>
+      <w:spacing w:after="0" w:line="240" w:lineRule="auto"/>
+    </w:pPr>
+    <w:tblPr>
+      <w:tblBorders>
+        <w:top w:val="single" w:sz="4" w:space="0" w:color="auto"/>
+        <w:left w:val="single" w:sz="4" w:space="0" w:color="auto"/>
+        <w:bottom w:val="single" w:sz="4" w:space="0" w:color="auto"/>
+        <w:right w:val="single" w:sz="4" w:space="0" w:color="auto"/>
+        <w:insideH w:val="single" w:sz="4" w:space="0" w:color="auto"/>
+        <w:insideV w:val="single" w:sz="4" w:space="0" w:color="auto"/>
+      </w:tblBorders>
+    </w:tblPr>
   </w:style>
 </w:styles>
 </file>

</xml_diff>